<commit_message>
Version con el proyecto ExpressCrudProyect
</commit_message>
<xml_diff>
--- a/Practicas/repaso.docx
+++ b/Practicas/repaso.docx
@@ -34,7 +34,7 @@
                     <pic:cNvPicPr/>
                   </pic:nvPicPr>
                   <pic:blipFill>
-                    <a:blip r:embed="rId4"/>
+                    <a:blip r:embed="rId5"/>
                     <a:stretch>
                       <a:fillRect/>
                     </a:stretch>
@@ -82,7 +82,7 @@
                     <pic:cNvPicPr/>
                   </pic:nvPicPr>
                   <pic:blipFill>
-                    <a:blip r:embed="rId5"/>
+                    <a:blip r:embed="rId6"/>
                     <a:stretch>
                       <a:fillRect/>
                     </a:stretch>
@@ -144,7 +144,7 @@
                     <pic:cNvPicPr/>
                   </pic:nvPicPr>
                   <pic:blipFill>
-                    <a:blip r:embed="rId6"/>
+                    <a:blip r:embed="rId7"/>
                     <a:stretch>
                       <a:fillRect/>
                     </a:stretch>
@@ -192,7 +192,7 @@
                     <pic:cNvPicPr/>
                   </pic:nvPicPr>
                   <pic:blipFill>
-                    <a:blip r:embed="rId7"/>
+                    <a:blip r:embed="rId8"/>
                     <a:stretch>
                       <a:fillRect/>
                     </a:stretch>
@@ -295,7 +295,7 @@
                     <pic:cNvPicPr/>
                   </pic:nvPicPr>
                   <pic:blipFill>
-                    <a:blip r:embed="rId8"/>
+                    <a:blip r:embed="rId9"/>
                     <a:stretch>
                       <a:fillRect/>
                     </a:stretch>
@@ -348,7 +348,7 @@
                     <pic:cNvPicPr/>
                   </pic:nvPicPr>
                   <pic:blipFill>
-                    <a:blip r:embed="rId9"/>
+                    <a:blip r:embed="rId10"/>
                     <a:stretch>
                       <a:fillRect/>
                     </a:stretch>
@@ -401,7 +401,7 @@
                     <pic:cNvPicPr/>
                   </pic:nvPicPr>
                   <pic:blipFill>
-                    <a:blip r:embed="rId10"/>
+                    <a:blip r:embed="rId11"/>
                     <a:stretch>
                       <a:fillRect/>
                     </a:stretch>
@@ -449,7 +449,7 @@
                     <pic:cNvPicPr/>
                   </pic:nvPicPr>
                   <pic:blipFill>
-                    <a:blip r:embed="rId11"/>
+                    <a:blip r:embed="rId12"/>
                     <a:stretch>
                       <a:fillRect/>
                     </a:stretch>
@@ -506,7 +506,7 @@
                     <pic:cNvPicPr/>
                   </pic:nvPicPr>
                   <pic:blipFill>
-                    <a:blip r:embed="rId12"/>
+                    <a:blip r:embed="rId13"/>
                     <a:stretch>
                       <a:fillRect/>
                     </a:stretch>
@@ -549,7 +549,7 @@
                     <pic:cNvPicPr/>
                   </pic:nvPicPr>
                   <pic:blipFill>
-                    <a:blip r:embed="rId13"/>
+                    <a:blip r:embed="rId14"/>
                     <a:stretch>
                       <a:fillRect/>
                     </a:stretch>
@@ -597,7 +597,7 @@
                     <pic:cNvPicPr/>
                   </pic:nvPicPr>
                   <pic:blipFill>
-                    <a:blip r:embed="rId14"/>
+                    <a:blip r:embed="rId15"/>
                     <a:stretch>
                       <a:fillRect/>
                     </a:stretch>
@@ -641,7 +641,7 @@
                     <pic:cNvPicPr/>
                   </pic:nvPicPr>
                   <pic:blipFill>
-                    <a:blip r:embed="rId15"/>
+                    <a:blip r:embed="rId16"/>
                     <a:stretch>
                       <a:fillRect/>
                     </a:stretch>
@@ -689,7 +689,7 @@
                     <pic:cNvPicPr/>
                   </pic:nvPicPr>
                   <pic:blipFill>
-                    <a:blip r:embed="rId16"/>
+                    <a:blip r:embed="rId17"/>
                     <a:stretch>
                       <a:fillRect/>
                     </a:stretch>
@@ -732,7 +732,7 @@
                     <pic:cNvPicPr/>
                   </pic:nvPicPr>
                   <pic:blipFill>
-                    <a:blip r:embed="rId17"/>
+                    <a:blip r:embed="rId18"/>
                     <a:stretch>
                       <a:fillRect/>
                     </a:stretch>
@@ -780,7 +780,7 @@
                     <pic:cNvPicPr/>
                   </pic:nvPicPr>
                   <pic:blipFill>
-                    <a:blip r:embed="rId18"/>
+                    <a:blip r:embed="rId19"/>
                     <a:stretch>
                       <a:fillRect/>
                     </a:stretch>
@@ -829,7 +829,7 @@
                     <pic:cNvPicPr/>
                   </pic:nvPicPr>
                   <pic:blipFill>
-                    <a:blip r:embed="rId19"/>
+                    <a:blip r:embed="rId20"/>
                     <a:stretch>
                       <a:fillRect/>
                     </a:stretch>
@@ -882,7 +882,7 @@
                     <pic:cNvPicPr/>
                   </pic:nvPicPr>
                   <pic:blipFill>
-                    <a:blip r:embed="rId20"/>
+                    <a:blip r:embed="rId21"/>
                     <a:stretch>
                       <a:fillRect/>
                     </a:stretch>
@@ -931,7 +931,7 @@
                     <pic:cNvPicPr/>
                   </pic:nvPicPr>
                   <pic:blipFill>
-                    <a:blip r:embed="rId21"/>
+                    <a:blip r:embed="rId22"/>
                     <a:stretch>
                       <a:fillRect/>
                     </a:stretch>
@@ -987,7 +987,7 @@
                     <pic:cNvPicPr/>
                   </pic:nvPicPr>
                   <pic:blipFill>
-                    <a:blip r:embed="rId22"/>
+                    <a:blip r:embed="rId23"/>
                     <a:stretch>
                       <a:fillRect/>
                     </a:stretch>
@@ -1043,7 +1043,7 @@
                     <pic:cNvPicPr/>
                   </pic:nvPicPr>
                   <pic:blipFill>
-                    <a:blip r:embed="rId23"/>
+                    <a:blip r:embed="rId24"/>
                     <a:stretch>
                       <a:fillRect/>
                     </a:stretch>
@@ -1073,6 +1073,3830 @@
       <w:r>
         <w:t xml:space="preserve">  </w:t>
       </w:r>
+    </w:p>
+    <w:p>
+      <w:pPr>
+        <w:rPr>
+          <w:b/>
+        </w:rPr>
+      </w:pPr>
+      <w:r>
+        <w:rPr>
+          <w:b/>
+        </w:rPr>
+        <w:lastRenderedPageBreak/>
+        <w:t>Aplicación CRUD</w:t>
+      </w:r>
+      <w:r>
+        <w:t xml:space="preserve"> </w:t>
+      </w:r>
+      <w:r>
+        <w:rPr>
+          <w:b/>
+        </w:rPr>
+        <w:t xml:space="preserve">con </w:t>
+      </w:r>
+      <w:proofErr w:type="spellStart"/>
+      <w:r>
+        <w:rPr>
+          <w:b/>
+        </w:rPr>
+        <w:t>NodeJS</w:t>
+      </w:r>
+      <w:proofErr w:type="spellEnd"/>
+      <w:r>
+        <w:rPr>
+          <w:b/>
+        </w:rPr>
+        <w:t>, Express</w:t>
+      </w:r>
+      <w:r>
+        <w:rPr>
+          <w:b/>
+        </w:rPr>
+        <w:t xml:space="preserve"> y </w:t>
+      </w:r>
+      <w:proofErr w:type="spellStart"/>
+      <w:r>
+        <w:rPr>
+          <w:b/>
+        </w:rPr>
+        <w:t>MySQL</w:t>
+      </w:r>
+      <w:proofErr w:type="spellEnd"/>
+    </w:p>
+    <w:p>
+      <w:r>
+        <w:t xml:space="preserve">1.- Inicializamos el proyecto con el comando </w:t>
+      </w:r>
+      <w:proofErr w:type="spellStart"/>
+      <w:r>
+        <w:rPr>
+          <w:b/>
+        </w:rPr>
+        <w:t>npm</w:t>
+      </w:r>
+      <w:proofErr w:type="spellEnd"/>
+      <w:r>
+        <w:rPr>
+          <w:b/>
+        </w:rPr>
+        <w:t xml:space="preserve"> </w:t>
+      </w:r>
+      <w:proofErr w:type="spellStart"/>
+      <w:r>
+        <w:rPr>
+          <w:b/>
+        </w:rPr>
+        <w:t>init</w:t>
+      </w:r>
+      <w:proofErr w:type="spellEnd"/>
+      <w:r>
+        <w:rPr>
+          <w:b/>
+        </w:rPr>
+        <w:t xml:space="preserve"> –yes</w:t>
+      </w:r>
+      <w:r>
+        <w:t xml:space="preserve"> para crear el archivo de configuración </w:t>
+      </w:r>
+      <w:proofErr w:type="spellStart"/>
+      <w:r>
+        <w:rPr>
+          <w:b/>
+        </w:rPr>
+        <w:t>package.json</w:t>
+      </w:r>
+      <w:proofErr w:type="spellEnd"/>
+      <w:r>
+        <w:t xml:space="preserve"> el cual es un archivo que contiene información acerca del proyecto así como las dependencias que se vallan agregando</w:t>
+      </w:r>
+    </w:p>
+    <w:p>
+      <w:r>
+        <w:rPr>
+          <w:noProof/>
+          <w:lang w:eastAsia="es-MX"/>
+        </w:rPr>
+        <w:drawing>
+          <wp:inline distT="0" distB="0" distL="0" distR="0" wp14:anchorId="39B18F84" wp14:editId="399EED39">
+            <wp:extent cx="5612130" cy="1978025"/>
+            <wp:effectExtent l="0" t="0" r="7620" b="3175"/>
+            <wp:docPr id="5" name="Imagen 5"/>
+            <wp:cNvGraphicFramePr>
+              <a:graphicFrameLocks xmlns:a="http://schemas.openxmlformats.org/drawingml/2006/main" noChangeAspect="1"/>
+            </wp:cNvGraphicFramePr>
+            <a:graphic xmlns:a="http://schemas.openxmlformats.org/drawingml/2006/main">
+              <a:graphicData uri="http://schemas.openxmlformats.org/drawingml/2006/picture">
+                <pic:pic xmlns:pic="http://schemas.openxmlformats.org/drawingml/2006/picture">
+                  <pic:nvPicPr>
+                    <pic:cNvPr id="1" name=""/>
+                    <pic:cNvPicPr/>
+                  </pic:nvPicPr>
+                  <pic:blipFill>
+                    <a:blip r:embed="rId25"/>
+                    <a:stretch>
+                      <a:fillRect/>
+                    </a:stretch>
+                  </pic:blipFill>
+                  <pic:spPr>
+                    <a:xfrm>
+                      <a:off x="0" y="0"/>
+                      <a:ext cx="5612130" cy="1978025"/>
+                    </a:xfrm>
+                    <a:prstGeom prst="rect">
+                      <a:avLst/>
+                    </a:prstGeom>
+                  </pic:spPr>
+                </pic:pic>
+              </a:graphicData>
+            </a:graphic>
+          </wp:inline>
+        </w:drawing>
+      </w:r>
+    </w:p>
+    <w:p>
+      <w:r>
+        <w:rPr>
+          <w:noProof/>
+          <w:lang w:eastAsia="es-MX"/>
+        </w:rPr>
+        <w:drawing>
+          <wp:inline distT="0" distB="0" distL="0" distR="0" wp14:anchorId="54C92DF5" wp14:editId="054857CA">
+            <wp:extent cx="5048250" cy="2876550"/>
+            <wp:effectExtent l="0" t="0" r="0" b="0"/>
+            <wp:docPr id="14" name="Imagen 14"/>
+            <wp:cNvGraphicFramePr>
+              <a:graphicFrameLocks xmlns:a="http://schemas.openxmlformats.org/drawingml/2006/main" noChangeAspect="1"/>
+            </wp:cNvGraphicFramePr>
+            <a:graphic xmlns:a="http://schemas.openxmlformats.org/drawingml/2006/main">
+              <a:graphicData uri="http://schemas.openxmlformats.org/drawingml/2006/picture">
+                <pic:pic xmlns:pic="http://schemas.openxmlformats.org/drawingml/2006/picture">
+                  <pic:nvPicPr>
+                    <pic:cNvPr id="1" name=""/>
+                    <pic:cNvPicPr/>
+                  </pic:nvPicPr>
+                  <pic:blipFill>
+                    <a:blip r:embed="rId26"/>
+                    <a:stretch>
+                      <a:fillRect/>
+                    </a:stretch>
+                  </pic:blipFill>
+                  <pic:spPr>
+                    <a:xfrm>
+                      <a:off x="0" y="0"/>
+                      <a:ext cx="5048250" cy="2876550"/>
+                    </a:xfrm>
+                    <a:prstGeom prst="rect">
+                      <a:avLst/>
+                    </a:prstGeom>
+                  </pic:spPr>
+                </pic:pic>
+              </a:graphicData>
+            </a:graphic>
+          </wp:inline>
+        </w:drawing>
+      </w:r>
+    </w:p>
+    <w:p>
+      <w:r>
+        <w:t>2.- Instalar los módulos necesarios para el proyecto</w:t>
+      </w:r>
+    </w:p>
+    <w:p>
+      <w:pPr>
+        <w:pStyle w:val="Prrafodelista"/>
+        <w:numPr>
+          <w:ilvl w:val="0"/>
+          <w:numId w:val="2"/>
+        </w:numPr>
+      </w:pPr>
+      <w:r>
+        <w:t xml:space="preserve">Instalamos un </w:t>
+      </w:r>
+      <w:proofErr w:type="spellStart"/>
+      <w:r>
+        <w:t>framework</w:t>
+      </w:r>
+      <w:proofErr w:type="spellEnd"/>
+      <w:r>
+        <w:t xml:space="preserve"> para el back-</w:t>
+      </w:r>
+      <w:proofErr w:type="spellStart"/>
+      <w:r>
+        <w:t>end</w:t>
+      </w:r>
+      <w:proofErr w:type="spellEnd"/>
+      <w:r>
+        <w:t xml:space="preserve"> en este caso será </w:t>
+      </w:r>
+      <w:r>
+        <w:rPr>
+          <w:b/>
+        </w:rPr>
+        <w:t>Express</w:t>
+      </w:r>
+      <w:r>
+        <w:t xml:space="preserve"> lo instalamos con el comando </w:t>
+      </w:r>
+      <w:proofErr w:type="spellStart"/>
+      <w:r>
+        <w:rPr>
+          <w:b/>
+        </w:rPr>
+        <w:t>npm</w:t>
+      </w:r>
+      <w:proofErr w:type="spellEnd"/>
+      <w:r>
+        <w:rPr>
+          <w:b/>
+        </w:rPr>
+        <w:t xml:space="preserve"> i </w:t>
+      </w:r>
+      <w:proofErr w:type="spellStart"/>
+      <w:r>
+        <w:rPr>
+          <w:b/>
+        </w:rPr>
+        <w:t>express</w:t>
+      </w:r>
+      <w:proofErr w:type="spellEnd"/>
+    </w:p>
+    <w:p>
+      <w:r>
+        <w:rPr>
+          <w:noProof/>
+          <w:lang w:eastAsia="es-MX"/>
+        </w:rPr>
+        <w:lastRenderedPageBreak/>
+        <w:drawing>
+          <wp:inline distT="0" distB="0" distL="0" distR="0" wp14:anchorId="0B5065BD" wp14:editId="16BB1311">
+            <wp:extent cx="5612130" cy="1940560"/>
+            <wp:effectExtent l="0" t="0" r="7620" b="2540"/>
+            <wp:docPr id="16" name="Imagen 16"/>
+            <wp:cNvGraphicFramePr>
+              <a:graphicFrameLocks xmlns:a="http://schemas.openxmlformats.org/drawingml/2006/main" noChangeAspect="1"/>
+            </wp:cNvGraphicFramePr>
+            <a:graphic xmlns:a="http://schemas.openxmlformats.org/drawingml/2006/main">
+              <a:graphicData uri="http://schemas.openxmlformats.org/drawingml/2006/picture">
+                <pic:pic xmlns:pic="http://schemas.openxmlformats.org/drawingml/2006/picture">
+                  <pic:nvPicPr>
+                    <pic:cNvPr id="1" name=""/>
+                    <pic:cNvPicPr/>
+                  </pic:nvPicPr>
+                  <pic:blipFill>
+                    <a:blip r:embed="rId27"/>
+                    <a:stretch>
+                      <a:fillRect/>
+                    </a:stretch>
+                  </pic:blipFill>
+                  <pic:spPr>
+                    <a:xfrm>
+                      <a:off x="0" y="0"/>
+                      <a:ext cx="5612130" cy="1940560"/>
+                    </a:xfrm>
+                    <a:prstGeom prst="rect">
+                      <a:avLst/>
+                    </a:prstGeom>
+                  </pic:spPr>
+                </pic:pic>
+              </a:graphicData>
+            </a:graphic>
+          </wp:inline>
+        </w:drawing>
+      </w:r>
+    </w:p>
+    <w:p>
+      <w:pPr>
+        <w:pStyle w:val="Prrafodelista"/>
+        <w:numPr>
+          <w:ilvl w:val="0"/>
+          <w:numId w:val="2"/>
+        </w:numPr>
+      </w:pPr>
+      <w:r>
+        <w:t xml:space="preserve">Instalamos un complemento de </w:t>
+      </w:r>
+      <w:proofErr w:type="spellStart"/>
+      <w:r>
+        <w:t>express</w:t>
+      </w:r>
+      <w:proofErr w:type="spellEnd"/>
+      <w:r>
+        <w:t xml:space="preserve"> llamado </w:t>
+      </w:r>
+      <w:proofErr w:type="spellStart"/>
+      <w:r>
+        <w:rPr>
+          <w:b/>
+        </w:rPr>
+        <w:t>express-handlebars</w:t>
+      </w:r>
+      <w:proofErr w:type="spellEnd"/>
+      <w:r>
+        <w:t xml:space="preserve"> es la integración del motor de plantillas en </w:t>
+      </w:r>
+      <w:proofErr w:type="spellStart"/>
+      <w:r>
+        <w:t>express</w:t>
+      </w:r>
+      <w:proofErr w:type="spellEnd"/>
+      <w:r>
+        <w:t xml:space="preserve">. Se pueden utilizar también otras opciones como </w:t>
+      </w:r>
+      <w:r>
+        <w:rPr>
+          <w:b/>
+        </w:rPr>
+        <w:t xml:space="preserve">jade, </w:t>
+      </w:r>
+      <w:proofErr w:type="spellStart"/>
+      <w:r>
+        <w:rPr>
+          <w:b/>
+        </w:rPr>
+        <w:t>pug</w:t>
+      </w:r>
+      <w:proofErr w:type="spellEnd"/>
+      <w:r>
+        <w:rPr>
+          <w:b/>
+        </w:rPr>
+        <w:t xml:space="preserve">, </w:t>
+      </w:r>
+      <w:proofErr w:type="spellStart"/>
+      <w:r>
+        <w:rPr>
+          <w:b/>
+        </w:rPr>
+        <w:t>ejs</w:t>
+      </w:r>
+      <w:proofErr w:type="spellEnd"/>
+      <w:r>
+        <w:rPr>
+          <w:b/>
+        </w:rPr>
+        <w:t xml:space="preserve">, </w:t>
+      </w:r>
+      <w:proofErr w:type="spellStart"/>
+      <w:r>
+        <w:rPr>
+          <w:b/>
+        </w:rPr>
+        <w:t>jinja</w:t>
+      </w:r>
+      <w:proofErr w:type="spellEnd"/>
+      <w:r>
+        <w:rPr>
+          <w:b/>
+        </w:rPr>
+        <w:t>, etc.</w:t>
+      </w:r>
+      <w:r>
+        <w:t xml:space="preserve"> Pero en este caso instalamos </w:t>
+      </w:r>
+      <w:proofErr w:type="spellStart"/>
+      <w:r>
+        <w:t>express-handle</w:t>
+      </w:r>
+      <w:proofErr w:type="spellEnd"/>
+      <w:r>
+        <w:t xml:space="preserve"> </w:t>
+      </w:r>
+      <w:proofErr w:type="spellStart"/>
+      <w:r>
+        <w:t>bars</w:t>
+      </w:r>
+      <w:proofErr w:type="spellEnd"/>
+      <w:r>
+        <w:t xml:space="preserve"> con el comando</w:t>
+      </w:r>
+      <w:r>
+        <w:rPr>
+          <w:b/>
+        </w:rPr>
+        <w:t xml:space="preserve"> </w:t>
+      </w:r>
+      <w:proofErr w:type="spellStart"/>
+      <w:r>
+        <w:rPr>
+          <w:b/>
+        </w:rPr>
+        <w:t>npm</w:t>
+      </w:r>
+      <w:proofErr w:type="spellEnd"/>
+      <w:r>
+        <w:rPr>
+          <w:b/>
+        </w:rPr>
+        <w:t xml:space="preserve"> i </w:t>
+      </w:r>
+      <w:proofErr w:type="spellStart"/>
+      <w:r>
+        <w:rPr>
+          <w:b/>
+        </w:rPr>
+        <w:t>express-handlebars</w:t>
+      </w:r>
+      <w:proofErr w:type="spellEnd"/>
+    </w:p>
+    <w:p>
+      <w:r>
+        <w:rPr>
+          <w:noProof/>
+          <w:lang w:eastAsia="es-MX"/>
+        </w:rPr>
+        <w:drawing>
+          <wp:inline distT="0" distB="0" distL="0" distR="0" wp14:anchorId="0C1CB973" wp14:editId="7233773A">
+            <wp:extent cx="5612130" cy="1665605"/>
+            <wp:effectExtent l="0" t="0" r="7620" b="0"/>
+            <wp:docPr id="24" name="Imagen 24"/>
+            <wp:cNvGraphicFramePr>
+              <a:graphicFrameLocks xmlns:a="http://schemas.openxmlformats.org/drawingml/2006/main" noChangeAspect="1"/>
+            </wp:cNvGraphicFramePr>
+            <a:graphic xmlns:a="http://schemas.openxmlformats.org/drawingml/2006/main">
+              <a:graphicData uri="http://schemas.openxmlformats.org/drawingml/2006/picture">
+                <pic:pic xmlns:pic="http://schemas.openxmlformats.org/drawingml/2006/picture">
+                  <pic:nvPicPr>
+                    <pic:cNvPr id="1" name=""/>
+                    <pic:cNvPicPr/>
+                  </pic:nvPicPr>
+                  <pic:blipFill>
+                    <a:blip r:embed="rId28"/>
+                    <a:stretch>
+                      <a:fillRect/>
+                    </a:stretch>
+                  </pic:blipFill>
+                  <pic:spPr>
+                    <a:xfrm>
+                      <a:off x="0" y="0"/>
+                      <a:ext cx="5612130" cy="1665605"/>
+                    </a:xfrm>
+                    <a:prstGeom prst="rect">
+                      <a:avLst/>
+                    </a:prstGeom>
+                  </pic:spPr>
+                </pic:pic>
+              </a:graphicData>
+            </a:graphic>
+          </wp:inline>
+        </w:drawing>
+      </w:r>
+    </w:p>
+    <w:p>
+      <w:pPr>
+        <w:pStyle w:val="Prrafodelista"/>
+        <w:numPr>
+          <w:ilvl w:val="0"/>
+          <w:numId w:val="2"/>
+        </w:numPr>
+      </w:pPr>
+      <w:r>
+        <w:t xml:space="preserve">El siguiente modulo a instalar es un módulo que nos ayudará a controlar las sesiones en </w:t>
+      </w:r>
+      <w:proofErr w:type="spellStart"/>
+      <w:r>
+        <w:t>express</w:t>
+      </w:r>
+      <w:proofErr w:type="spellEnd"/>
+      <w:r>
+        <w:t xml:space="preserve"> denominado </w:t>
+      </w:r>
+      <w:proofErr w:type="spellStart"/>
+      <w:r>
+        <w:rPr>
+          <w:b/>
+        </w:rPr>
+        <w:t>express-session</w:t>
+      </w:r>
+      <w:proofErr w:type="spellEnd"/>
+      <w:r>
+        <w:t xml:space="preserve"> administra las sesiones de la </w:t>
+      </w:r>
+      <w:proofErr w:type="spellStart"/>
+      <w:r>
+        <w:t>app</w:t>
+      </w:r>
+      <w:proofErr w:type="spellEnd"/>
+      <w:r>
+        <w:t xml:space="preserve"> nos será útil para autenticar a un usuario, lo instalamos con el comando </w:t>
+      </w:r>
+      <w:proofErr w:type="spellStart"/>
+      <w:r>
+        <w:rPr>
+          <w:b/>
+        </w:rPr>
+        <w:t>npm</w:t>
+      </w:r>
+      <w:proofErr w:type="spellEnd"/>
+      <w:r>
+        <w:rPr>
+          <w:b/>
+        </w:rPr>
+        <w:t xml:space="preserve"> i </w:t>
+      </w:r>
+      <w:proofErr w:type="spellStart"/>
+      <w:r>
+        <w:rPr>
+          <w:b/>
+        </w:rPr>
+        <w:t>express-session</w:t>
+      </w:r>
+      <w:proofErr w:type="spellEnd"/>
+    </w:p>
+    <w:p>
+      <w:pPr>
+        <w:rPr>
+          <w:b/>
+        </w:rPr>
+      </w:pPr>
+      <w:r>
+        <w:rPr>
+          <w:noProof/>
+          <w:lang w:eastAsia="es-MX"/>
+        </w:rPr>
+        <w:drawing>
+          <wp:inline distT="0" distB="0" distL="0" distR="0" wp14:anchorId="1BFA5C4E" wp14:editId="46295DA6">
+            <wp:extent cx="5612130" cy="1669415"/>
+            <wp:effectExtent l="0" t="0" r="7620" b="6985"/>
+            <wp:docPr id="25" name="Imagen 25"/>
+            <wp:cNvGraphicFramePr>
+              <a:graphicFrameLocks xmlns:a="http://schemas.openxmlformats.org/drawingml/2006/main" noChangeAspect="1"/>
+            </wp:cNvGraphicFramePr>
+            <a:graphic xmlns:a="http://schemas.openxmlformats.org/drawingml/2006/main">
+              <a:graphicData uri="http://schemas.openxmlformats.org/drawingml/2006/picture">
+                <pic:pic xmlns:pic="http://schemas.openxmlformats.org/drawingml/2006/picture">
+                  <pic:nvPicPr>
+                    <pic:cNvPr id="1" name=""/>
+                    <pic:cNvPicPr/>
+                  </pic:nvPicPr>
+                  <pic:blipFill>
+                    <a:blip r:embed="rId29"/>
+                    <a:stretch>
+                      <a:fillRect/>
+                    </a:stretch>
+                  </pic:blipFill>
+                  <pic:spPr>
+                    <a:xfrm>
+                      <a:off x="0" y="0"/>
+                      <a:ext cx="5612130" cy="1669415"/>
+                    </a:xfrm>
+                    <a:prstGeom prst="rect">
+                      <a:avLst/>
+                    </a:prstGeom>
+                  </pic:spPr>
+                </pic:pic>
+              </a:graphicData>
+            </a:graphic>
+          </wp:inline>
+        </w:drawing>
+      </w:r>
+    </w:p>
+    <w:p>
+      <w:pPr>
+        <w:pStyle w:val="Prrafodelista"/>
+        <w:numPr>
+          <w:ilvl w:val="0"/>
+          <w:numId w:val="2"/>
+        </w:numPr>
+        <w:rPr>
+          <w:b/>
+        </w:rPr>
+      </w:pPr>
+      <w:r>
+        <w:t xml:space="preserve">Otro modulo que necesitaremos será el modulo para conectarnos a la base de datos </w:t>
+      </w:r>
+      <w:proofErr w:type="spellStart"/>
+      <w:r>
+        <w:t>Mysql</w:t>
+      </w:r>
+      <w:proofErr w:type="spellEnd"/>
+      <w:r>
+        <w:t xml:space="preserve"> para instalarlo escribimos el comando </w:t>
+      </w:r>
+      <w:proofErr w:type="spellStart"/>
+      <w:r>
+        <w:rPr>
+          <w:b/>
+        </w:rPr>
+        <w:t>npm</w:t>
+      </w:r>
+      <w:proofErr w:type="spellEnd"/>
+      <w:r>
+        <w:rPr>
+          <w:b/>
+        </w:rPr>
+        <w:t xml:space="preserve"> i </w:t>
+      </w:r>
+      <w:proofErr w:type="spellStart"/>
+      <w:r>
+        <w:rPr>
+          <w:b/>
+        </w:rPr>
+        <w:t>mysql</w:t>
+      </w:r>
+      <w:proofErr w:type="spellEnd"/>
+    </w:p>
+    <w:p>
+      <w:pPr>
+        <w:rPr>
+          <w:b/>
+        </w:rPr>
+      </w:pPr>
+      <w:r>
+        <w:rPr>
+          <w:noProof/>
+          <w:lang w:eastAsia="es-MX"/>
+        </w:rPr>
+        <w:lastRenderedPageBreak/>
+        <w:drawing>
+          <wp:inline distT="0" distB="0" distL="0" distR="0" wp14:anchorId="170FB364" wp14:editId="42930C49">
+            <wp:extent cx="5391150" cy="1476375"/>
+            <wp:effectExtent l="0" t="0" r="0" b="9525"/>
+            <wp:docPr id="26" name="Imagen 26"/>
+            <wp:cNvGraphicFramePr>
+              <a:graphicFrameLocks xmlns:a="http://schemas.openxmlformats.org/drawingml/2006/main" noChangeAspect="1"/>
+            </wp:cNvGraphicFramePr>
+            <a:graphic xmlns:a="http://schemas.openxmlformats.org/drawingml/2006/main">
+              <a:graphicData uri="http://schemas.openxmlformats.org/drawingml/2006/picture">
+                <pic:pic xmlns:pic="http://schemas.openxmlformats.org/drawingml/2006/picture">
+                  <pic:nvPicPr>
+                    <pic:cNvPr id="1" name=""/>
+                    <pic:cNvPicPr/>
+                  </pic:nvPicPr>
+                  <pic:blipFill>
+                    <a:blip r:embed="rId30"/>
+                    <a:stretch>
+                      <a:fillRect/>
+                    </a:stretch>
+                  </pic:blipFill>
+                  <pic:spPr>
+                    <a:xfrm>
+                      <a:off x="0" y="0"/>
+                      <a:ext cx="5391150" cy="1476375"/>
+                    </a:xfrm>
+                    <a:prstGeom prst="rect">
+                      <a:avLst/>
+                    </a:prstGeom>
+                  </pic:spPr>
+                </pic:pic>
+              </a:graphicData>
+            </a:graphic>
+          </wp:inline>
+        </w:drawing>
+      </w:r>
+    </w:p>
+    <w:p>
+      <w:pPr>
+        <w:pStyle w:val="Prrafodelista"/>
+        <w:numPr>
+          <w:ilvl w:val="0"/>
+          <w:numId w:val="2"/>
+        </w:numPr>
+        <w:rPr>
+          <w:b/>
+        </w:rPr>
+      </w:pPr>
+      <w:r>
+        <w:t xml:space="preserve">El siguiente modulo a instalar nos ayudará a controlar las sesiones dentro de la Base de Datos en lugar del servidor ideal para producción para instalarlo escribimos el comando </w:t>
+      </w:r>
+      <w:proofErr w:type="spellStart"/>
+      <w:r>
+        <w:rPr>
+          <w:b/>
+        </w:rPr>
+        <w:t>npm</w:t>
+      </w:r>
+      <w:proofErr w:type="spellEnd"/>
+      <w:r>
+        <w:rPr>
+          <w:b/>
+        </w:rPr>
+        <w:t xml:space="preserve"> i </w:t>
+      </w:r>
+      <w:proofErr w:type="spellStart"/>
+      <w:r>
+        <w:rPr>
+          <w:b/>
+        </w:rPr>
+        <w:t>express-mysql-session</w:t>
+      </w:r>
+      <w:proofErr w:type="spellEnd"/>
+      <w:r>
+        <w:t xml:space="preserve"> </w:t>
+      </w:r>
+    </w:p>
+    <w:p>
+      <w:pPr>
+        <w:rPr>
+          <w:b/>
+        </w:rPr>
+      </w:pPr>
+      <w:r>
+        <w:rPr>
+          <w:noProof/>
+          <w:lang w:eastAsia="es-MX"/>
+        </w:rPr>
+        <w:drawing>
+          <wp:inline distT="0" distB="0" distL="0" distR="0" wp14:anchorId="4DCC7E1C" wp14:editId="2126E3E9">
+            <wp:extent cx="5612130" cy="1840865"/>
+            <wp:effectExtent l="0" t="0" r="7620" b="6985"/>
+            <wp:docPr id="27" name="Imagen 27"/>
+            <wp:cNvGraphicFramePr>
+              <a:graphicFrameLocks xmlns:a="http://schemas.openxmlformats.org/drawingml/2006/main" noChangeAspect="1"/>
+            </wp:cNvGraphicFramePr>
+            <a:graphic xmlns:a="http://schemas.openxmlformats.org/drawingml/2006/main">
+              <a:graphicData uri="http://schemas.openxmlformats.org/drawingml/2006/picture">
+                <pic:pic xmlns:pic="http://schemas.openxmlformats.org/drawingml/2006/picture">
+                  <pic:nvPicPr>
+                    <pic:cNvPr id="1" name=""/>
+                    <pic:cNvPicPr/>
+                  </pic:nvPicPr>
+                  <pic:blipFill>
+                    <a:blip r:embed="rId31"/>
+                    <a:stretch>
+                      <a:fillRect/>
+                    </a:stretch>
+                  </pic:blipFill>
+                  <pic:spPr>
+                    <a:xfrm>
+                      <a:off x="0" y="0"/>
+                      <a:ext cx="5612130" cy="1840865"/>
+                    </a:xfrm>
+                    <a:prstGeom prst="rect">
+                      <a:avLst/>
+                    </a:prstGeom>
+                  </pic:spPr>
+                </pic:pic>
+              </a:graphicData>
+            </a:graphic>
+          </wp:inline>
+        </w:drawing>
+      </w:r>
+    </w:p>
+    <w:p>
+      <w:pPr>
+        <w:pStyle w:val="Prrafodelista"/>
+        <w:numPr>
+          <w:ilvl w:val="0"/>
+          <w:numId w:val="2"/>
+        </w:numPr>
+        <w:rPr>
+          <w:b/>
+        </w:rPr>
+      </w:pPr>
+      <w:r>
+        <w:t xml:space="preserve">Instalaremos un módulo que nos ayudará a crear </w:t>
+      </w:r>
+      <w:proofErr w:type="spellStart"/>
+      <w:r>
+        <w:t>logs</w:t>
+      </w:r>
+      <w:proofErr w:type="spellEnd"/>
+      <w:r>
+        <w:t xml:space="preserve"> o mensajes de que es lo que las aplicaciones cliente le están solicitando al servidor para esto instalaremos Morgan con el siguiente comando </w:t>
+      </w:r>
+      <w:proofErr w:type="spellStart"/>
+      <w:r>
+        <w:rPr>
+          <w:b/>
+        </w:rPr>
+        <w:t>npm</w:t>
+      </w:r>
+      <w:proofErr w:type="spellEnd"/>
+      <w:r>
+        <w:rPr>
+          <w:b/>
+        </w:rPr>
+        <w:t xml:space="preserve"> i Morgan</w:t>
+      </w:r>
+    </w:p>
+    <w:p>
+      <w:pPr>
+        <w:rPr>
+          <w:b/>
+        </w:rPr>
+      </w:pPr>
+      <w:r>
+        <w:rPr>
+          <w:noProof/>
+          <w:lang w:eastAsia="es-MX"/>
+        </w:rPr>
+        <w:drawing>
+          <wp:inline distT="0" distB="0" distL="0" distR="0" wp14:anchorId="53A2B948" wp14:editId="79C9E33F">
+            <wp:extent cx="5553075" cy="1628775"/>
+            <wp:effectExtent l="0" t="0" r="9525" b="9525"/>
+            <wp:docPr id="28" name="Imagen 28"/>
+            <wp:cNvGraphicFramePr>
+              <a:graphicFrameLocks xmlns:a="http://schemas.openxmlformats.org/drawingml/2006/main" noChangeAspect="1"/>
+            </wp:cNvGraphicFramePr>
+            <a:graphic xmlns:a="http://schemas.openxmlformats.org/drawingml/2006/main">
+              <a:graphicData uri="http://schemas.openxmlformats.org/drawingml/2006/picture">
+                <pic:pic xmlns:pic="http://schemas.openxmlformats.org/drawingml/2006/picture">
+                  <pic:nvPicPr>
+                    <pic:cNvPr id="1" name=""/>
+                    <pic:cNvPicPr/>
+                  </pic:nvPicPr>
+                  <pic:blipFill>
+                    <a:blip r:embed="rId32"/>
+                    <a:stretch>
+                      <a:fillRect/>
+                    </a:stretch>
+                  </pic:blipFill>
+                  <pic:spPr>
+                    <a:xfrm>
+                      <a:off x="0" y="0"/>
+                      <a:ext cx="5553075" cy="1628775"/>
+                    </a:xfrm>
+                    <a:prstGeom prst="rect">
+                      <a:avLst/>
+                    </a:prstGeom>
+                  </pic:spPr>
+                </pic:pic>
+              </a:graphicData>
+            </a:graphic>
+          </wp:inline>
+        </w:drawing>
+      </w:r>
+    </w:p>
+    <w:p>
+      <w:pPr>
+        <w:pStyle w:val="Prrafodelista"/>
+        <w:numPr>
+          <w:ilvl w:val="0"/>
+          <w:numId w:val="2"/>
+        </w:numPr>
+        <w:rPr>
+          <w:b/>
+        </w:rPr>
+      </w:pPr>
+      <w:r>
+        <w:t xml:space="preserve">El siguiente modulo será para cifrar las contraseñas de los usuarios antes de guardarlas en la base de datos el módulo será </w:t>
+      </w:r>
+      <w:proofErr w:type="spellStart"/>
+      <w:r>
+        <w:t>bcryptjs</w:t>
+      </w:r>
+      <w:proofErr w:type="spellEnd"/>
+      <w:r>
+        <w:t xml:space="preserve"> lo instalamos con el comando </w:t>
+      </w:r>
+      <w:proofErr w:type="spellStart"/>
+      <w:r>
+        <w:rPr>
+          <w:b/>
+        </w:rPr>
+        <w:t>npm</w:t>
+      </w:r>
+      <w:proofErr w:type="spellEnd"/>
+      <w:r>
+        <w:rPr>
+          <w:b/>
+        </w:rPr>
+        <w:t xml:space="preserve"> i </w:t>
+      </w:r>
+      <w:proofErr w:type="spellStart"/>
+      <w:r>
+        <w:rPr>
+          <w:b/>
+        </w:rPr>
+        <w:t>bcryptjs</w:t>
+      </w:r>
+      <w:proofErr w:type="spellEnd"/>
+    </w:p>
+    <w:p>
+      <w:pPr>
+        <w:rPr>
+          <w:b/>
+        </w:rPr>
+      </w:pPr>
+      <w:r>
+        <w:rPr>
+          <w:noProof/>
+          <w:lang w:eastAsia="es-MX"/>
+        </w:rPr>
+        <w:lastRenderedPageBreak/>
+        <w:drawing>
+          <wp:inline distT="0" distB="0" distL="0" distR="0" wp14:anchorId="3C673DA7" wp14:editId="16005C3D">
+            <wp:extent cx="5534025" cy="1685925"/>
+            <wp:effectExtent l="0" t="0" r="9525" b="9525"/>
+            <wp:docPr id="29" name="Imagen 29"/>
+            <wp:cNvGraphicFramePr>
+              <a:graphicFrameLocks xmlns:a="http://schemas.openxmlformats.org/drawingml/2006/main" noChangeAspect="1"/>
+            </wp:cNvGraphicFramePr>
+            <a:graphic xmlns:a="http://schemas.openxmlformats.org/drawingml/2006/main">
+              <a:graphicData uri="http://schemas.openxmlformats.org/drawingml/2006/picture">
+                <pic:pic xmlns:pic="http://schemas.openxmlformats.org/drawingml/2006/picture">
+                  <pic:nvPicPr>
+                    <pic:cNvPr id="1" name=""/>
+                    <pic:cNvPicPr/>
+                  </pic:nvPicPr>
+                  <pic:blipFill>
+                    <a:blip r:embed="rId33"/>
+                    <a:stretch>
+                      <a:fillRect/>
+                    </a:stretch>
+                  </pic:blipFill>
+                  <pic:spPr>
+                    <a:xfrm>
+                      <a:off x="0" y="0"/>
+                      <a:ext cx="5534025" cy="1685925"/>
+                    </a:xfrm>
+                    <a:prstGeom prst="rect">
+                      <a:avLst/>
+                    </a:prstGeom>
+                  </pic:spPr>
+                </pic:pic>
+              </a:graphicData>
+            </a:graphic>
+          </wp:inline>
+        </w:drawing>
+      </w:r>
+    </w:p>
+    <w:p>
+      <w:pPr>
+        <w:pStyle w:val="Prrafodelista"/>
+        <w:numPr>
+          <w:ilvl w:val="0"/>
+          <w:numId w:val="2"/>
+        </w:numPr>
+        <w:rPr>
+          <w:b/>
+        </w:rPr>
+      </w:pPr>
+      <w:r>
+        <w:t xml:space="preserve">Otro módulo que instalaremos será utilizado para autenticar y manejar el proceso de </w:t>
+      </w:r>
+      <w:proofErr w:type="spellStart"/>
+      <w:r>
+        <w:t>login</w:t>
+      </w:r>
+      <w:proofErr w:type="spellEnd"/>
+      <w:r>
+        <w:t xml:space="preserve"> de un usuario en nuestra aplicación el cual será Passport lo instalamos con el comando</w:t>
+      </w:r>
+      <w:r>
+        <w:rPr>
+          <w:b/>
+        </w:rPr>
+        <w:t xml:space="preserve"> </w:t>
+      </w:r>
+      <w:proofErr w:type="spellStart"/>
+      <w:r>
+        <w:rPr>
+          <w:b/>
+        </w:rPr>
+        <w:t>npm</w:t>
+      </w:r>
+      <w:proofErr w:type="spellEnd"/>
+      <w:r>
+        <w:rPr>
+          <w:b/>
+        </w:rPr>
+        <w:t xml:space="preserve"> i Passport</w:t>
+      </w:r>
+    </w:p>
+    <w:p>
+      <w:pPr>
+        <w:rPr>
+          <w:b/>
+        </w:rPr>
+      </w:pPr>
+      <w:r>
+        <w:rPr>
+          <w:noProof/>
+          <w:lang w:eastAsia="es-MX"/>
+        </w:rPr>
+        <w:drawing>
+          <wp:inline distT="0" distB="0" distL="0" distR="0" wp14:anchorId="6D5A1D41" wp14:editId="77B6D7D0">
+            <wp:extent cx="5305425" cy="2162175"/>
+            <wp:effectExtent l="0" t="0" r="9525" b="9525"/>
+            <wp:docPr id="30" name="Imagen 30"/>
+            <wp:cNvGraphicFramePr>
+              <a:graphicFrameLocks xmlns:a="http://schemas.openxmlformats.org/drawingml/2006/main" noChangeAspect="1"/>
+            </wp:cNvGraphicFramePr>
+            <a:graphic xmlns:a="http://schemas.openxmlformats.org/drawingml/2006/main">
+              <a:graphicData uri="http://schemas.openxmlformats.org/drawingml/2006/picture">
+                <pic:pic xmlns:pic="http://schemas.openxmlformats.org/drawingml/2006/picture">
+                  <pic:nvPicPr>
+                    <pic:cNvPr id="1" name=""/>
+                    <pic:cNvPicPr/>
+                  </pic:nvPicPr>
+                  <pic:blipFill>
+                    <a:blip r:embed="rId34"/>
+                    <a:stretch>
+                      <a:fillRect/>
+                    </a:stretch>
+                  </pic:blipFill>
+                  <pic:spPr>
+                    <a:xfrm>
+                      <a:off x="0" y="0"/>
+                      <a:ext cx="5305425" cy="2162175"/>
+                    </a:xfrm>
+                    <a:prstGeom prst="rect">
+                      <a:avLst/>
+                    </a:prstGeom>
+                  </pic:spPr>
+                </pic:pic>
+              </a:graphicData>
+            </a:graphic>
+          </wp:inline>
+        </w:drawing>
+      </w:r>
+    </w:p>
+    <w:p>
+      <w:pPr>
+        <w:pStyle w:val="Prrafodelista"/>
+        <w:numPr>
+          <w:ilvl w:val="0"/>
+          <w:numId w:val="2"/>
+        </w:numPr>
+        <w:rPr>
+          <w:b/>
+        </w:rPr>
+      </w:pPr>
+      <w:r>
+        <w:t xml:space="preserve">El siguiente modulo complementa al anterior el cual será utilizado para realizar la autenticación de manera local es decir desde nuestra propia base de datos el módulo a instalar es Passport-local lo instalamos escribiendo el comando </w:t>
+      </w:r>
+      <w:r>
+        <w:rPr>
+          <w:b/>
+        </w:rPr>
+        <w:t xml:space="preserve"> </w:t>
+      </w:r>
+      <w:proofErr w:type="spellStart"/>
+      <w:r>
+        <w:rPr>
+          <w:b/>
+        </w:rPr>
+        <w:t>npm</w:t>
+      </w:r>
+      <w:proofErr w:type="spellEnd"/>
+      <w:r>
+        <w:rPr>
+          <w:b/>
+        </w:rPr>
+        <w:t xml:space="preserve"> i Passport-local</w:t>
+      </w:r>
+    </w:p>
+    <w:p>
+      <w:r>
+        <w:rPr>
+          <w:noProof/>
+          <w:lang w:eastAsia="es-MX"/>
+        </w:rPr>
+        <w:drawing>
+          <wp:inline distT="0" distB="0" distL="0" distR="0" wp14:anchorId="5A861F38" wp14:editId="5CDB0C31">
+            <wp:extent cx="5612130" cy="2023110"/>
+            <wp:effectExtent l="0" t="0" r="7620" b="0"/>
+            <wp:docPr id="31" name="Imagen 31"/>
+            <wp:cNvGraphicFramePr>
+              <a:graphicFrameLocks xmlns:a="http://schemas.openxmlformats.org/drawingml/2006/main" noChangeAspect="1"/>
+            </wp:cNvGraphicFramePr>
+            <a:graphic xmlns:a="http://schemas.openxmlformats.org/drawingml/2006/main">
+              <a:graphicData uri="http://schemas.openxmlformats.org/drawingml/2006/picture">
+                <pic:pic xmlns:pic="http://schemas.openxmlformats.org/drawingml/2006/picture">
+                  <pic:nvPicPr>
+                    <pic:cNvPr id="1" name=""/>
+                    <pic:cNvPicPr/>
+                  </pic:nvPicPr>
+                  <pic:blipFill>
+                    <a:blip r:embed="rId35"/>
+                    <a:stretch>
+                      <a:fillRect/>
+                    </a:stretch>
+                  </pic:blipFill>
+                  <pic:spPr>
+                    <a:xfrm>
+                      <a:off x="0" y="0"/>
+                      <a:ext cx="5612130" cy="2023110"/>
+                    </a:xfrm>
+                    <a:prstGeom prst="rect">
+                      <a:avLst/>
+                    </a:prstGeom>
+                  </pic:spPr>
+                </pic:pic>
+              </a:graphicData>
+            </a:graphic>
+          </wp:inline>
+        </w:drawing>
+      </w:r>
+    </w:p>
+    <w:p>
+      <w:pPr>
+        <w:pStyle w:val="Prrafodelista"/>
+        <w:numPr>
+          <w:ilvl w:val="0"/>
+          <w:numId w:val="2"/>
+        </w:numPr>
+      </w:pPr>
+      <w:r>
+        <w:t xml:space="preserve">Instalaremos un módulo que nos convertirá las fechas en un formato de: 2minutes </w:t>
+      </w:r>
+      <w:proofErr w:type="spellStart"/>
+      <w:r>
+        <w:t>ago</w:t>
+      </w:r>
+      <w:proofErr w:type="spellEnd"/>
+      <w:r>
+        <w:t xml:space="preserve">, 2 </w:t>
+      </w:r>
+      <w:proofErr w:type="spellStart"/>
+      <w:r>
+        <w:t>hours</w:t>
+      </w:r>
+      <w:proofErr w:type="spellEnd"/>
+      <w:r>
+        <w:t xml:space="preserve"> </w:t>
+      </w:r>
+      <w:proofErr w:type="spellStart"/>
+      <w:r>
+        <w:t>ago</w:t>
+      </w:r>
+      <w:proofErr w:type="spellEnd"/>
+      <w:r>
+        <w:t xml:space="preserve">, etc. El módulo será timeago.js lo instalamos con el comando </w:t>
+      </w:r>
+      <w:proofErr w:type="spellStart"/>
+      <w:r>
+        <w:rPr>
+          <w:b/>
+        </w:rPr>
+        <w:t>npm</w:t>
+      </w:r>
+      <w:proofErr w:type="spellEnd"/>
+      <w:r>
+        <w:rPr>
+          <w:b/>
+        </w:rPr>
+        <w:t xml:space="preserve"> i timeago.js</w:t>
+      </w:r>
+    </w:p>
+    <w:p>
+      <w:r>
+        <w:rPr>
+          <w:noProof/>
+          <w:lang w:eastAsia="es-MX"/>
+        </w:rPr>
+        <w:lastRenderedPageBreak/>
+        <w:drawing>
+          <wp:inline distT="0" distB="0" distL="0" distR="0" wp14:anchorId="2CD0C3DA" wp14:editId="645C7F84">
+            <wp:extent cx="5612130" cy="1485265"/>
+            <wp:effectExtent l="0" t="0" r="7620" b="635"/>
+            <wp:docPr id="33" name="Imagen 33"/>
+            <wp:cNvGraphicFramePr>
+              <a:graphicFrameLocks xmlns:a="http://schemas.openxmlformats.org/drawingml/2006/main" noChangeAspect="1"/>
+            </wp:cNvGraphicFramePr>
+            <a:graphic xmlns:a="http://schemas.openxmlformats.org/drawingml/2006/main">
+              <a:graphicData uri="http://schemas.openxmlformats.org/drawingml/2006/picture">
+                <pic:pic xmlns:pic="http://schemas.openxmlformats.org/drawingml/2006/picture">
+                  <pic:nvPicPr>
+                    <pic:cNvPr id="1" name=""/>
+                    <pic:cNvPicPr/>
+                  </pic:nvPicPr>
+                  <pic:blipFill>
+                    <a:blip r:embed="rId36"/>
+                    <a:stretch>
+                      <a:fillRect/>
+                    </a:stretch>
+                  </pic:blipFill>
+                  <pic:spPr>
+                    <a:xfrm>
+                      <a:off x="0" y="0"/>
+                      <a:ext cx="5612130" cy="1485265"/>
+                    </a:xfrm>
+                    <a:prstGeom prst="rect">
+                      <a:avLst/>
+                    </a:prstGeom>
+                  </pic:spPr>
+                </pic:pic>
+              </a:graphicData>
+            </a:graphic>
+          </wp:inline>
+        </w:drawing>
+      </w:r>
+    </w:p>
+    <w:p>
+      <w:pPr>
+        <w:pStyle w:val="Prrafodelista"/>
+        <w:numPr>
+          <w:ilvl w:val="0"/>
+          <w:numId w:val="2"/>
+        </w:numPr>
+      </w:pPr>
+      <w:r>
+        <w:t xml:space="preserve">El siguiente módulo nos permitirá intercambiar datos entre las vistas, denominado </w:t>
+      </w:r>
+      <w:proofErr w:type="spellStart"/>
+      <w:r>
+        <w:t>connect</w:t>
+      </w:r>
+      <w:proofErr w:type="spellEnd"/>
+      <w:r>
+        <w:t xml:space="preserve">-flash lo usaremos para mostrar mensajes de error y éxito cuando el usuario realice una operación lo instalamos con el comando </w:t>
+      </w:r>
+      <w:proofErr w:type="spellStart"/>
+      <w:r>
+        <w:rPr>
+          <w:b/>
+        </w:rPr>
+        <w:t>npm</w:t>
+      </w:r>
+      <w:proofErr w:type="spellEnd"/>
+      <w:r>
+        <w:rPr>
+          <w:b/>
+        </w:rPr>
+        <w:t xml:space="preserve"> i </w:t>
+      </w:r>
+      <w:proofErr w:type="spellStart"/>
+      <w:r>
+        <w:rPr>
+          <w:b/>
+        </w:rPr>
+        <w:t>connect</w:t>
+      </w:r>
+      <w:proofErr w:type="spellEnd"/>
+      <w:r>
+        <w:rPr>
+          <w:b/>
+        </w:rPr>
+        <w:t>-flash</w:t>
+      </w:r>
+    </w:p>
+    <w:p>
+      <w:r>
+        <w:rPr>
+          <w:noProof/>
+          <w:lang w:eastAsia="es-MX"/>
+        </w:rPr>
+        <w:drawing>
+          <wp:inline distT="0" distB="0" distL="0" distR="0" wp14:anchorId="16421568" wp14:editId="5A9B7D7A">
+            <wp:extent cx="5612130" cy="1809115"/>
+            <wp:effectExtent l="0" t="0" r="7620" b="635"/>
+            <wp:docPr id="34" name="Imagen 34"/>
+            <wp:cNvGraphicFramePr>
+              <a:graphicFrameLocks xmlns:a="http://schemas.openxmlformats.org/drawingml/2006/main" noChangeAspect="1"/>
+            </wp:cNvGraphicFramePr>
+            <a:graphic xmlns:a="http://schemas.openxmlformats.org/drawingml/2006/main">
+              <a:graphicData uri="http://schemas.openxmlformats.org/drawingml/2006/picture">
+                <pic:pic xmlns:pic="http://schemas.openxmlformats.org/drawingml/2006/picture">
+                  <pic:nvPicPr>
+                    <pic:cNvPr id="1" name=""/>
+                    <pic:cNvPicPr/>
+                  </pic:nvPicPr>
+                  <pic:blipFill>
+                    <a:blip r:embed="rId37"/>
+                    <a:stretch>
+                      <a:fillRect/>
+                    </a:stretch>
+                  </pic:blipFill>
+                  <pic:spPr>
+                    <a:xfrm>
+                      <a:off x="0" y="0"/>
+                      <a:ext cx="5612130" cy="1809115"/>
+                    </a:xfrm>
+                    <a:prstGeom prst="rect">
+                      <a:avLst/>
+                    </a:prstGeom>
+                  </pic:spPr>
+                </pic:pic>
+              </a:graphicData>
+            </a:graphic>
+          </wp:inline>
+        </w:drawing>
+      </w:r>
+    </w:p>
+    <w:p>
+      <w:pPr>
+        <w:pStyle w:val="Prrafodelista"/>
+        <w:numPr>
+          <w:ilvl w:val="0"/>
+          <w:numId w:val="2"/>
+        </w:numPr>
+      </w:pPr>
+      <w:r>
+        <w:t xml:space="preserve">Instalaremos un módulo que nos ayudará a validar los datos que el usuario nos envía desde la aplicación cliente, el cual será </w:t>
+      </w:r>
+      <w:proofErr w:type="spellStart"/>
+      <w:r>
+        <w:t>express-validator</w:t>
+      </w:r>
+      <w:proofErr w:type="spellEnd"/>
+      <w:r>
+        <w:t xml:space="preserve"> lo instalamos con el comando </w:t>
+      </w:r>
+      <w:proofErr w:type="spellStart"/>
+      <w:r>
+        <w:rPr>
+          <w:b/>
+        </w:rPr>
+        <w:t>npm</w:t>
+      </w:r>
+      <w:proofErr w:type="spellEnd"/>
+      <w:r>
+        <w:rPr>
+          <w:b/>
+        </w:rPr>
+        <w:t xml:space="preserve"> i </w:t>
+      </w:r>
+      <w:proofErr w:type="spellStart"/>
+      <w:r>
+        <w:rPr>
+          <w:b/>
+        </w:rPr>
+        <w:t>express-validator</w:t>
+      </w:r>
+      <w:proofErr w:type="spellEnd"/>
+    </w:p>
+    <w:p>
+      <w:r>
+        <w:rPr>
+          <w:noProof/>
+          <w:lang w:eastAsia="es-MX"/>
+        </w:rPr>
+        <w:drawing>
+          <wp:inline distT="0" distB="0" distL="0" distR="0" wp14:anchorId="3EE72817" wp14:editId="220FB977">
+            <wp:extent cx="5612130" cy="1440815"/>
+            <wp:effectExtent l="0" t="0" r="7620" b="6985"/>
+            <wp:docPr id="35" name="Imagen 35"/>
+            <wp:cNvGraphicFramePr>
+              <a:graphicFrameLocks xmlns:a="http://schemas.openxmlformats.org/drawingml/2006/main" noChangeAspect="1"/>
+            </wp:cNvGraphicFramePr>
+            <a:graphic xmlns:a="http://schemas.openxmlformats.org/drawingml/2006/main">
+              <a:graphicData uri="http://schemas.openxmlformats.org/drawingml/2006/picture">
+                <pic:pic xmlns:pic="http://schemas.openxmlformats.org/drawingml/2006/picture">
+                  <pic:nvPicPr>
+                    <pic:cNvPr id="1" name=""/>
+                    <pic:cNvPicPr/>
+                  </pic:nvPicPr>
+                  <pic:blipFill>
+                    <a:blip r:embed="rId38"/>
+                    <a:stretch>
+                      <a:fillRect/>
+                    </a:stretch>
+                  </pic:blipFill>
+                  <pic:spPr>
+                    <a:xfrm>
+                      <a:off x="0" y="0"/>
+                      <a:ext cx="5612130" cy="1440815"/>
+                    </a:xfrm>
+                    <a:prstGeom prst="rect">
+                      <a:avLst/>
+                    </a:prstGeom>
+                  </pic:spPr>
+                </pic:pic>
+              </a:graphicData>
+            </a:graphic>
+          </wp:inline>
+        </w:drawing>
+      </w:r>
+    </w:p>
+    <w:p>
+      <w:pPr>
+        <w:pStyle w:val="Prrafodelista"/>
+        <w:numPr>
+          <w:ilvl w:val="0"/>
+          <w:numId w:val="2"/>
+        </w:numPr>
+      </w:pPr>
+      <w:r>
+        <w:t xml:space="preserve">Instalamos un módulo que nos ayudará con el desarrollo llamado </w:t>
+      </w:r>
+      <w:proofErr w:type="spellStart"/>
+      <w:r>
+        <w:t>nodemon</w:t>
+      </w:r>
+      <w:proofErr w:type="spellEnd"/>
+      <w:r>
+        <w:t xml:space="preserve"> lo instalamos con el comando </w:t>
+      </w:r>
+      <w:proofErr w:type="spellStart"/>
+      <w:r>
+        <w:rPr>
+          <w:b/>
+        </w:rPr>
+        <w:t>npm</w:t>
+      </w:r>
+      <w:proofErr w:type="spellEnd"/>
+      <w:r>
+        <w:rPr>
+          <w:b/>
+        </w:rPr>
+        <w:t xml:space="preserve"> i </w:t>
+      </w:r>
+      <w:proofErr w:type="spellStart"/>
+      <w:r>
+        <w:rPr>
+          <w:b/>
+        </w:rPr>
+        <w:t>nodemon</w:t>
+      </w:r>
+      <w:proofErr w:type="spellEnd"/>
+      <w:r>
+        <w:rPr>
+          <w:b/>
+        </w:rPr>
+        <w:t xml:space="preserve"> –D</w:t>
+      </w:r>
+    </w:p>
+    <w:p/>
+    <w:p>
+      <w:r>
+        <w:t>3.- Empezamos a crear la estructura del proyecto</w:t>
+      </w:r>
+    </w:p>
+    <w:p>
+      <w:pPr>
+        <w:pStyle w:val="Prrafodelista"/>
+        <w:numPr>
+          <w:ilvl w:val="0"/>
+          <w:numId w:val="2"/>
+        </w:numPr>
+      </w:pPr>
+      <w:r>
+        <w:t xml:space="preserve">Generamos una carpeta llamada </w:t>
+      </w:r>
+      <w:proofErr w:type="spellStart"/>
+      <w:r>
+        <w:t>src</w:t>
+      </w:r>
+      <w:proofErr w:type="spellEnd"/>
+      <w:r>
+        <w:t xml:space="preserve"> donde almacenaremos todo el código</w:t>
+      </w:r>
+    </w:p>
+    <w:p>
+      <w:r>
+        <w:rPr>
+          <w:noProof/>
+          <w:lang w:eastAsia="es-MX"/>
+        </w:rPr>
+        <w:lastRenderedPageBreak/>
+        <w:drawing>
+          <wp:inline distT="0" distB="0" distL="0" distR="0" wp14:anchorId="5E4D2B6D" wp14:editId="18B919B8">
+            <wp:extent cx="1476375" cy="1066800"/>
+            <wp:effectExtent l="0" t="0" r="9525" b="0"/>
+            <wp:docPr id="36" name="Imagen 36"/>
+            <wp:cNvGraphicFramePr>
+              <a:graphicFrameLocks xmlns:a="http://schemas.openxmlformats.org/drawingml/2006/main" noChangeAspect="1"/>
+            </wp:cNvGraphicFramePr>
+            <a:graphic xmlns:a="http://schemas.openxmlformats.org/drawingml/2006/main">
+              <a:graphicData uri="http://schemas.openxmlformats.org/drawingml/2006/picture">
+                <pic:pic xmlns:pic="http://schemas.openxmlformats.org/drawingml/2006/picture">
+                  <pic:nvPicPr>
+                    <pic:cNvPr id="1" name=""/>
+                    <pic:cNvPicPr/>
+                  </pic:nvPicPr>
+                  <pic:blipFill>
+                    <a:blip r:embed="rId39"/>
+                    <a:stretch>
+                      <a:fillRect/>
+                    </a:stretch>
+                  </pic:blipFill>
+                  <pic:spPr>
+                    <a:xfrm>
+                      <a:off x="0" y="0"/>
+                      <a:ext cx="1476375" cy="1066800"/>
+                    </a:xfrm>
+                    <a:prstGeom prst="rect">
+                      <a:avLst/>
+                    </a:prstGeom>
+                  </pic:spPr>
+                </pic:pic>
+              </a:graphicData>
+            </a:graphic>
+          </wp:inline>
+        </w:drawing>
+      </w:r>
+    </w:p>
+    <w:p>
+      <w:pPr>
+        <w:pStyle w:val="Prrafodelista"/>
+        <w:numPr>
+          <w:ilvl w:val="0"/>
+          <w:numId w:val="2"/>
+        </w:numPr>
+      </w:pPr>
+      <w:r>
+        <w:t xml:space="preserve">Generamos las siguientes carpetas dentro de la </w:t>
+      </w:r>
+      <w:proofErr w:type="spellStart"/>
+      <w:r>
+        <w:t>carpte</w:t>
+      </w:r>
+      <w:proofErr w:type="spellEnd"/>
+      <w:r>
+        <w:t xml:space="preserve"> </w:t>
+      </w:r>
+      <w:proofErr w:type="spellStart"/>
+      <w:r>
+        <w:t>src</w:t>
+      </w:r>
+      <w:proofErr w:type="spellEnd"/>
+      <w:r>
+        <w:t>:</w:t>
+      </w:r>
+    </w:p>
+    <w:p>
+      <w:pPr>
+        <w:pStyle w:val="Prrafodelista"/>
+        <w:numPr>
+          <w:ilvl w:val="1"/>
+          <w:numId w:val="2"/>
+        </w:numPr>
+      </w:pPr>
+      <w:proofErr w:type="spellStart"/>
+      <w:r>
+        <w:t>Lib</w:t>
+      </w:r>
+      <w:proofErr w:type="spellEnd"/>
+    </w:p>
+    <w:p>
+      <w:pPr>
+        <w:pStyle w:val="Prrafodelista"/>
+        <w:numPr>
+          <w:ilvl w:val="1"/>
+          <w:numId w:val="2"/>
+        </w:numPr>
+      </w:pPr>
+      <w:proofErr w:type="spellStart"/>
+      <w:r>
+        <w:t>Public</w:t>
+      </w:r>
+      <w:proofErr w:type="spellEnd"/>
+    </w:p>
+    <w:p>
+      <w:pPr>
+        <w:pStyle w:val="Prrafodelista"/>
+        <w:numPr>
+          <w:ilvl w:val="1"/>
+          <w:numId w:val="2"/>
+        </w:numPr>
+      </w:pPr>
+      <w:proofErr w:type="spellStart"/>
+      <w:r>
+        <w:t>Routes</w:t>
+      </w:r>
+      <w:proofErr w:type="spellEnd"/>
+    </w:p>
+    <w:p>
+      <w:pPr>
+        <w:pStyle w:val="Prrafodelista"/>
+        <w:numPr>
+          <w:ilvl w:val="1"/>
+          <w:numId w:val="2"/>
+        </w:numPr>
+      </w:pPr>
+      <w:proofErr w:type="spellStart"/>
+      <w:r>
+        <w:t>Views</w:t>
+      </w:r>
+      <w:proofErr w:type="spellEnd"/>
+    </w:p>
+    <w:p>
+      <w:r>
+        <w:rPr>
+          <w:noProof/>
+          <w:lang w:eastAsia="es-MX"/>
+        </w:rPr>
+        <w:drawing>
+          <wp:inline distT="0" distB="0" distL="0" distR="0" wp14:anchorId="11F8CDCE" wp14:editId="71A60475">
+            <wp:extent cx="1847850" cy="1114425"/>
+            <wp:effectExtent l="0" t="0" r="0" b="9525"/>
+            <wp:docPr id="37" name="Imagen 37"/>
+            <wp:cNvGraphicFramePr>
+              <a:graphicFrameLocks xmlns:a="http://schemas.openxmlformats.org/drawingml/2006/main" noChangeAspect="1"/>
+            </wp:cNvGraphicFramePr>
+            <a:graphic xmlns:a="http://schemas.openxmlformats.org/drawingml/2006/main">
+              <a:graphicData uri="http://schemas.openxmlformats.org/drawingml/2006/picture">
+                <pic:pic xmlns:pic="http://schemas.openxmlformats.org/drawingml/2006/picture">
+                  <pic:nvPicPr>
+                    <pic:cNvPr id="1" name=""/>
+                    <pic:cNvPicPr/>
+                  </pic:nvPicPr>
+                  <pic:blipFill>
+                    <a:blip r:embed="rId40"/>
+                    <a:stretch>
+                      <a:fillRect/>
+                    </a:stretch>
+                  </pic:blipFill>
+                  <pic:spPr>
+                    <a:xfrm>
+                      <a:off x="0" y="0"/>
+                      <a:ext cx="1847850" cy="1114425"/>
+                    </a:xfrm>
+                    <a:prstGeom prst="rect">
+                      <a:avLst/>
+                    </a:prstGeom>
+                  </pic:spPr>
+                </pic:pic>
+              </a:graphicData>
+            </a:graphic>
+          </wp:inline>
+        </w:drawing>
+      </w:r>
+    </w:p>
+    <w:p>
+      <w:pPr>
+        <w:pStyle w:val="Prrafodelista"/>
+        <w:numPr>
+          <w:ilvl w:val="0"/>
+          <w:numId w:val="2"/>
+        </w:numPr>
+      </w:pPr>
+      <w:r>
+        <w:t>Iniciamos con la generación de los archivos:</w:t>
+      </w:r>
+    </w:p>
+    <w:p>
+      <w:pPr>
+        <w:pStyle w:val="Prrafodelista"/>
+        <w:numPr>
+          <w:ilvl w:val="1"/>
+          <w:numId w:val="2"/>
+        </w:numPr>
+      </w:pPr>
+      <w:r>
+        <w:t xml:space="preserve">Index.js en </w:t>
+      </w:r>
+      <w:proofErr w:type="spellStart"/>
+      <w:r>
+        <w:t>src</w:t>
+      </w:r>
+      <w:proofErr w:type="spellEnd"/>
+      <w:r>
+        <w:t xml:space="preserve"> archivo encargado de arrancar la aplicación</w:t>
+      </w:r>
+    </w:p>
+    <w:p>
+      <w:pPr>
+        <w:pStyle w:val="Prrafodelista"/>
+        <w:numPr>
+          <w:ilvl w:val="1"/>
+          <w:numId w:val="2"/>
+        </w:numPr>
+      </w:pPr>
+      <w:r>
+        <w:t xml:space="preserve">Database.js en </w:t>
+      </w:r>
+      <w:proofErr w:type="spellStart"/>
+      <w:r>
+        <w:t>src</w:t>
+      </w:r>
+      <w:proofErr w:type="spellEnd"/>
+      <w:r>
+        <w:t xml:space="preserve"> archivo encargado de crear la conexión a </w:t>
+      </w:r>
+      <w:proofErr w:type="spellStart"/>
+      <w:r>
+        <w:t>mysql</w:t>
+      </w:r>
+      <w:proofErr w:type="spellEnd"/>
+    </w:p>
+    <w:p>
+      <w:pPr>
+        <w:pStyle w:val="Prrafodelista"/>
+        <w:numPr>
+          <w:ilvl w:val="1"/>
+          <w:numId w:val="2"/>
+        </w:numPr>
+      </w:pPr>
+      <w:r>
+        <w:t xml:space="preserve">Keys.js en </w:t>
+      </w:r>
+      <w:proofErr w:type="spellStart"/>
+      <w:r>
+        <w:t>src</w:t>
+      </w:r>
+      <w:proofErr w:type="spellEnd"/>
+      <w:r>
+        <w:t xml:space="preserve"> archivo donde almacenaremos palabras clave para la aplicación como conexión a la </w:t>
+      </w:r>
+      <w:proofErr w:type="spellStart"/>
+      <w:r>
+        <w:t>bd</w:t>
+      </w:r>
+      <w:proofErr w:type="spellEnd"/>
+      <w:r>
+        <w:t xml:space="preserve">, contraseña, dirección de donde está la </w:t>
+      </w:r>
+      <w:proofErr w:type="spellStart"/>
+      <w:r>
+        <w:t>bd</w:t>
+      </w:r>
+      <w:proofErr w:type="spellEnd"/>
+      <w:r>
+        <w:t>, etc.</w:t>
+      </w:r>
+    </w:p>
+    <w:p>
+      <w:r>
+        <w:rPr>
+          <w:noProof/>
+          <w:lang w:eastAsia="es-MX"/>
+        </w:rPr>
+        <w:drawing>
+          <wp:inline distT="0" distB="0" distL="0" distR="0" wp14:anchorId="74AA507F" wp14:editId="3A293C38">
+            <wp:extent cx="1828800" cy="2514600"/>
+            <wp:effectExtent l="0" t="0" r="0" b="0"/>
+            <wp:docPr id="38" name="Imagen 38"/>
+            <wp:cNvGraphicFramePr>
+              <a:graphicFrameLocks xmlns:a="http://schemas.openxmlformats.org/drawingml/2006/main" noChangeAspect="1"/>
+            </wp:cNvGraphicFramePr>
+            <a:graphic xmlns:a="http://schemas.openxmlformats.org/drawingml/2006/main">
+              <a:graphicData uri="http://schemas.openxmlformats.org/drawingml/2006/picture">
+                <pic:pic xmlns:pic="http://schemas.openxmlformats.org/drawingml/2006/picture">
+                  <pic:nvPicPr>
+                    <pic:cNvPr id="1" name=""/>
+                    <pic:cNvPicPr/>
+                  </pic:nvPicPr>
+                  <pic:blipFill>
+                    <a:blip r:embed="rId41"/>
+                    <a:stretch>
+                      <a:fillRect/>
+                    </a:stretch>
+                  </pic:blipFill>
+                  <pic:spPr>
+                    <a:xfrm>
+                      <a:off x="0" y="0"/>
+                      <a:ext cx="1828800" cy="2514600"/>
+                    </a:xfrm>
+                    <a:prstGeom prst="rect">
+                      <a:avLst/>
+                    </a:prstGeom>
+                  </pic:spPr>
+                </pic:pic>
+              </a:graphicData>
+            </a:graphic>
+          </wp:inline>
+        </w:drawing>
+      </w:r>
+    </w:p>
+    <w:p>
+      <w:r>
+        <w:t>4.- Arrancamos editando el archivo index.js</w:t>
+      </w:r>
+    </w:p>
+    <w:p>
+      <w:pPr>
+        <w:pStyle w:val="Prrafodelista"/>
+        <w:numPr>
+          <w:ilvl w:val="0"/>
+          <w:numId w:val="2"/>
+        </w:numPr>
+      </w:pPr>
+      <w:r>
+        <w:t xml:space="preserve">Empezamos requiriendo el módulo de </w:t>
+      </w:r>
+      <w:proofErr w:type="spellStart"/>
+      <w:r>
+        <w:t>express</w:t>
+      </w:r>
+      <w:proofErr w:type="spellEnd"/>
+    </w:p>
+    <w:p>
+      <w:r>
+        <w:rPr>
+          <w:noProof/>
+          <w:lang w:eastAsia="es-MX"/>
+        </w:rPr>
+        <w:lastRenderedPageBreak/>
+        <w:drawing>
+          <wp:inline distT="0" distB="0" distL="0" distR="0" wp14:anchorId="62A6092E" wp14:editId="2457C80C">
+            <wp:extent cx="5612130" cy="1581150"/>
+            <wp:effectExtent l="0" t="0" r="7620" b="0"/>
+            <wp:docPr id="39" name="Imagen 39"/>
+            <wp:cNvGraphicFramePr>
+              <a:graphicFrameLocks xmlns:a="http://schemas.openxmlformats.org/drawingml/2006/main" noChangeAspect="1"/>
+            </wp:cNvGraphicFramePr>
+            <a:graphic xmlns:a="http://schemas.openxmlformats.org/drawingml/2006/main">
+              <a:graphicData uri="http://schemas.openxmlformats.org/drawingml/2006/picture">
+                <pic:pic xmlns:pic="http://schemas.openxmlformats.org/drawingml/2006/picture">
+                  <pic:nvPicPr>
+                    <pic:cNvPr id="1" name=""/>
+                    <pic:cNvPicPr/>
+                  </pic:nvPicPr>
+                  <pic:blipFill>
+                    <a:blip r:embed="rId42"/>
+                    <a:stretch>
+                      <a:fillRect/>
+                    </a:stretch>
+                  </pic:blipFill>
+                  <pic:spPr>
+                    <a:xfrm>
+                      <a:off x="0" y="0"/>
+                      <a:ext cx="5612130" cy="1581150"/>
+                    </a:xfrm>
+                    <a:prstGeom prst="rect">
+                      <a:avLst/>
+                    </a:prstGeom>
+                  </pic:spPr>
+                </pic:pic>
+              </a:graphicData>
+            </a:graphic>
+          </wp:inline>
+        </w:drawing>
+      </w:r>
+    </w:p>
+    <w:p>
+      <w:pPr>
+        <w:pStyle w:val="Prrafodelista"/>
+        <w:numPr>
+          <w:ilvl w:val="0"/>
+          <w:numId w:val="2"/>
+        </w:numPr>
+      </w:pPr>
+      <w:r>
+        <w:t xml:space="preserve">Inicializamos </w:t>
+      </w:r>
+      <w:proofErr w:type="spellStart"/>
+      <w:r>
+        <w:t>express</w:t>
+      </w:r>
+      <w:proofErr w:type="spellEnd"/>
+    </w:p>
+    <w:p>
+      <w:r>
+        <w:rPr>
+          <w:noProof/>
+          <w:lang w:eastAsia="es-MX"/>
+        </w:rPr>
+        <w:drawing>
+          <wp:inline distT="0" distB="0" distL="0" distR="0" wp14:anchorId="603C0A27" wp14:editId="2913EC0E">
+            <wp:extent cx="2962275" cy="1409700"/>
+            <wp:effectExtent l="0" t="0" r="9525" b="0"/>
+            <wp:docPr id="41" name="Imagen 41"/>
+            <wp:cNvGraphicFramePr>
+              <a:graphicFrameLocks xmlns:a="http://schemas.openxmlformats.org/drawingml/2006/main" noChangeAspect="1"/>
+            </wp:cNvGraphicFramePr>
+            <a:graphic xmlns:a="http://schemas.openxmlformats.org/drawingml/2006/main">
+              <a:graphicData uri="http://schemas.openxmlformats.org/drawingml/2006/picture">
+                <pic:pic xmlns:pic="http://schemas.openxmlformats.org/drawingml/2006/picture">
+                  <pic:nvPicPr>
+                    <pic:cNvPr id="1" name=""/>
+                    <pic:cNvPicPr/>
+                  </pic:nvPicPr>
+                  <pic:blipFill>
+                    <a:blip r:embed="rId43"/>
+                    <a:stretch>
+                      <a:fillRect/>
+                    </a:stretch>
+                  </pic:blipFill>
+                  <pic:spPr>
+                    <a:xfrm>
+                      <a:off x="0" y="0"/>
+                      <a:ext cx="2962275" cy="1409700"/>
+                    </a:xfrm>
+                    <a:prstGeom prst="rect">
+                      <a:avLst/>
+                    </a:prstGeom>
+                  </pic:spPr>
+                </pic:pic>
+              </a:graphicData>
+            </a:graphic>
+          </wp:inline>
+        </w:drawing>
+      </w:r>
+    </w:p>
+    <w:p>
+      <w:pPr>
+        <w:pStyle w:val="Prrafodelista"/>
+        <w:numPr>
+          <w:ilvl w:val="0"/>
+          <w:numId w:val="2"/>
+        </w:numPr>
+      </w:pPr>
+      <w:r>
+        <w:t>Definimos el puerto que tomará el servidor, si se encuentra un puerto disponible lo toma y si no toma el 8089</w:t>
+      </w:r>
+    </w:p>
+    <w:p>
+      <w:r>
+        <w:rPr>
+          <w:noProof/>
+          <w:lang w:eastAsia="es-MX"/>
+        </w:rPr>
+        <w:drawing>
+          <wp:inline distT="0" distB="0" distL="0" distR="0" wp14:anchorId="79B6D5D4" wp14:editId="1487D990">
+            <wp:extent cx="4286250" cy="1276350"/>
+            <wp:effectExtent l="0" t="0" r="0" b="0"/>
+            <wp:docPr id="43" name="Imagen 43"/>
+            <wp:cNvGraphicFramePr>
+              <a:graphicFrameLocks xmlns:a="http://schemas.openxmlformats.org/drawingml/2006/main" noChangeAspect="1"/>
+            </wp:cNvGraphicFramePr>
+            <a:graphic xmlns:a="http://schemas.openxmlformats.org/drawingml/2006/main">
+              <a:graphicData uri="http://schemas.openxmlformats.org/drawingml/2006/picture">
+                <pic:pic xmlns:pic="http://schemas.openxmlformats.org/drawingml/2006/picture">
+                  <pic:nvPicPr>
+                    <pic:cNvPr id="1" name=""/>
+                    <pic:cNvPicPr/>
+                  </pic:nvPicPr>
+                  <pic:blipFill>
+                    <a:blip r:embed="rId44"/>
+                    <a:stretch>
+                      <a:fillRect/>
+                    </a:stretch>
+                  </pic:blipFill>
+                  <pic:spPr>
+                    <a:xfrm>
+                      <a:off x="0" y="0"/>
+                      <a:ext cx="4286250" cy="1276350"/>
+                    </a:xfrm>
+                    <a:prstGeom prst="rect">
+                      <a:avLst/>
+                    </a:prstGeom>
+                  </pic:spPr>
+                </pic:pic>
+              </a:graphicData>
+            </a:graphic>
+          </wp:inline>
+        </w:drawing>
+      </w:r>
+    </w:p>
+    <w:p>
+      <w:pPr>
+        <w:pStyle w:val="Prrafodelista"/>
+        <w:numPr>
+          <w:ilvl w:val="0"/>
+          <w:numId w:val="2"/>
+        </w:numPr>
+      </w:pPr>
+      <w:r>
+        <w:t xml:space="preserve">Hacemos uso de los middlewares como el modulo  Morgan para generar </w:t>
+      </w:r>
+      <w:proofErr w:type="spellStart"/>
+      <w:r>
+        <w:t>logs</w:t>
+      </w:r>
+      <w:proofErr w:type="spellEnd"/>
+      <w:r>
+        <w:t xml:space="preserve"> de las peticiones</w:t>
+      </w:r>
+    </w:p>
+    <w:p>
+      <w:pPr>
+        <w:pStyle w:val="Prrafodelista"/>
+        <w:numPr>
+          <w:ilvl w:val="1"/>
+          <w:numId w:val="2"/>
+        </w:numPr>
+      </w:pPr>
+      <w:r>
+        <w:t>Requerimos Morgan</w:t>
+      </w:r>
+    </w:p>
+    <w:p>
+      <w:r>
+        <w:rPr>
+          <w:noProof/>
+          <w:lang w:eastAsia="es-MX"/>
+        </w:rPr>
+        <w:drawing>
+          <wp:inline distT="0" distB="0" distL="0" distR="0" wp14:anchorId="7BBD5FB8" wp14:editId="6E130026">
+            <wp:extent cx="3057525" cy="714375"/>
+            <wp:effectExtent l="0" t="0" r="9525" b="9525"/>
+            <wp:docPr id="44" name="Imagen 44"/>
+            <wp:cNvGraphicFramePr>
+              <a:graphicFrameLocks xmlns:a="http://schemas.openxmlformats.org/drawingml/2006/main" noChangeAspect="1"/>
+            </wp:cNvGraphicFramePr>
+            <a:graphic xmlns:a="http://schemas.openxmlformats.org/drawingml/2006/main">
+              <a:graphicData uri="http://schemas.openxmlformats.org/drawingml/2006/picture">
+                <pic:pic xmlns:pic="http://schemas.openxmlformats.org/drawingml/2006/picture">
+                  <pic:nvPicPr>
+                    <pic:cNvPr id="1" name=""/>
+                    <pic:cNvPicPr/>
+                  </pic:nvPicPr>
+                  <pic:blipFill>
+                    <a:blip r:embed="rId45"/>
+                    <a:stretch>
+                      <a:fillRect/>
+                    </a:stretch>
+                  </pic:blipFill>
+                  <pic:spPr>
+                    <a:xfrm>
+                      <a:off x="0" y="0"/>
+                      <a:ext cx="3057525" cy="714375"/>
+                    </a:xfrm>
+                    <a:prstGeom prst="rect">
+                      <a:avLst/>
+                    </a:prstGeom>
+                  </pic:spPr>
+                </pic:pic>
+              </a:graphicData>
+            </a:graphic>
+          </wp:inline>
+        </w:drawing>
+      </w:r>
+    </w:p>
+    <w:p>
+      <w:pPr>
+        <w:pStyle w:val="Prrafodelista"/>
+        <w:numPr>
+          <w:ilvl w:val="1"/>
+          <w:numId w:val="2"/>
+        </w:numPr>
+      </w:pPr>
+      <w:r>
+        <w:t xml:space="preserve">Hacemos uso de Morgan pasándole como parámetro </w:t>
+      </w:r>
+      <w:proofErr w:type="spellStart"/>
+      <w:r>
+        <w:rPr>
+          <w:b/>
+        </w:rPr>
+        <w:t>dev</w:t>
+      </w:r>
+      <w:proofErr w:type="spellEnd"/>
+      <w:r>
+        <w:t xml:space="preserve"> que nos ayudará </w:t>
+      </w:r>
+      <w:r>
+        <w:t>a imprimir ciertos datos de las peticiones en consola</w:t>
+      </w:r>
+    </w:p>
+    <w:p>
+      <w:r>
+        <w:rPr>
+          <w:noProof/>
+          <w:lang w:eastAsia="es-MX"/>
+        </w:rPr>
+        <w:lastRenderedPageBreak/>
+        <w:drawing>
+          <wp:inline distT="0" distB="0" distL="0" distR="0" wp14:anchorId="0164523F" wp14:editId="0F5C7386">
+            <wp:extent cx="2571750" cy="1123950"/>
+            <wp:effectExtent l="0" t="0" r="0" b="0"/>
+            <wp:docPr id="45" name="Imagen 45"/>
+            <wp:cNvGraphicFramePr>
+              <a:graphicFrameLocks xmlns:a="http://schemas.openxmlformats.org/drawingml/2006/main" noChangeAspect="1"/>
+            </wp:cNvGraphicFramePr>
+            <a:graphic xmlns:a="http://schemas.openxmlformats.org/drawingml/2006/main">
+              <a:graphicData uri="http://schemas.openxmlformats.org/drawingml/2006/picture">
+                <pic:pic xmlns:pic="http://schemas.openxmlformats.org/drawingml/2006/picture">
+                  <pic:nvPicPr>
+                    <pic:cNvPr id="1" name=""/>
+                    <pic:cNvPicPr/>
+                  </pic:nvPicPr>
+                  <pic:blipFill>
+                    <a:blip r:embed="rId46"/>
+                    <a:stretch>
+                      <a:fillRect/>
+                    </a:stretch>
+                  </pic:blipFill>
+                  <pic:spPr>
+                    <a:xfrm>
+                      <a:off x="0" y="0"/>
+                      <a:ext cx="2571750" cy="1123950"/>
+                    </a:xfrm>
+                    <a:prstGeom prst="rect">
+                      <a:avLst/>
+                    </a:prstGeom>
+                  </pic:spPr>
+                </pic:pic>
+              </a:graphicData>
+            </a:graphic>
+          </wp:inline>
+        </w:drawing>
+      </w:r>
+    </w:p>
+    <w:p>
+      <w:pPr>
+        <w:pStyle w:val="Prrafodelista"/>
+        <w:numPr>
+          <w:ilvl w:val="0"/>
+          <w:numId w:val="2"/>
+        </w:numPr>
+        <w:rPr>
+          <w:u w:val="single"/>
+        </w:rPr>
+      </w:pPr>
+      <w:r>
+        <w:t>Inicializamos el server en el puerto determinado</w:t>
+      </w:r>
+    </w:p>
+    <w:p>
+      <w:pPr>
+        <w:rPr>
+          <w:u w:val="single"/>
+        </w:rPr>
+      </w:pPr>
+      <w:r>
+        <w:rPr>
+          <w:noProof/>
+          <w:lang w:eastAsia="es-MX"/>
+        </w:rPr>
+        <w:drawing>
+          <wp:inline distT="0" distB="0" distL="0" distR="0" wp14:anchorId="6399872E" wp14:editId="7511DAA5">
+            <wp:extent cx="4352925" cy="1609725"/>
+            <wp:effectExtent l="0" t="0" r="9525" b="9525"/>
+            <wp:docPr id="47" name="Imagen 47"/>
+            <wp:cNvGraphicFramePr>
+              <a:graphicFrameLocks xmlns:a="http://schemas.openxmlformats.org/drawingml/2006/main" noChangeAspect="1"/>
+            </wp:cNvGraphicFramePr>
+            <a:graphic xmlns:a="http://schemas.openxmlformats.org/drawingml/2006/main">
+              <a:graphicData uri="http://schemas.openxmlformats.org/drawingml/2006/picture">
+                <pic:pic xmlns:pic="http://schemas.openxmlformats.org/drawingml/2006/picture">
+                  <pic:nvPicPr>
+                    <pic:cNvPr id="1" name=""/>
+                    <pic:cNvPicPr/>
+                  </pic:nvPicPr>
+                  <pic:blipFill>
+                    <a:blip r:embed="rId47"/>
+                    <a:stretch>
+                      <a:fillRect/>
+                    </a:stretch>
+                  </pic:blipFill>
+                  <pic:spPr>
+                    <a:xfrm>
+                      <a:off x="0" y="0"/>
+                      <a:ext cx="4352925" cy="1609725"/>
+                    </a:xfrm>
+                    <a:prstGeom prst="rect">
+                      <a:avLst/>
+                    </a:prstGeom>
+                  </pic:spPr>
+                </pic:pic>
+              </a:graphicData>
+            </a:graphic>
+          </wp:inline>
+        </w:drawing>
+      </w:r>
+    </w:p>
+    <w:p>
+      <w:r>
+        <w:t xml:space="preserve">5.- Editamos el archivo </w:t>
+      </w:r>
+      <w:proofErr w:type="spellStart"/>
+      <w:r>
+        <w:t>package.json</w:t>
+      </w:r>
+      <w:proofErr w:type="spellEnd"/>
+      <w:r>
+        <w:t xml:space="preserve"> para configurar unos comandos</w:t>
+      </w:r>
+    </w:p>
+    <w:p>
+      <w:pPr>
+        <w:pStyle w:val="Prrafodelista"/>
+        <w:numPr>
+          <w:ilvl w:val="0"/>
+          <w:numId w:val="2"/>
+        </w:numPr>
+        <w:rPr>
+          <w:u w:val="single"/>
+        </w:rPr>
+      </w:pPr>
+      <w:r>
+        <w:t xml:space="preserve">Generamos el comando </w:t>
+      </w:r>
+      <w:proofErr w:type="spellStart"/>
+      <w:r>
+        <w:t>dev</w:t>
+      </w:r>
+      <w:proofErr w:type="spellEnd"/>
+      <w:r>
+        <w:t xml:space="preserve"> para ejecutar el comando </w:t>
+      </w:r>
+      <w:proofErr w:type="spellStart"/>
+      <w:r>
+        <w:rPr>
+          <w:b/>
+        </w:rPr>
+        <w:t>nodemon</w:t>
+      </w:r>
+      <w:proofErr w:type="spellEnd"/>
+      <w:r>
+        <w:rPr>
+          <w:b/>
+        </w:rPr>
+        <w:t xml:space="preserve"> </w:t>
+      </w:r>
+      <w:proofErr w:type="spellStart"/>
+      <w:r>
+        <w:rPr>
+          <w:b/>
+        </w:rPr>
+        <w:t>src</w:t>
+      </w:r>
+      <w:proofErr w:type="spellEnd"/>
+      <w:r>
+        <w:rPr>
+          <w:b/>
+        </w:rPr>
+        <w:t>/</w:t>
+      </w:r>
+      <w:r>
+        <w:t xml:space="preserve"> para que busque el archivo </w:t>
+      </w:r>
+      <w:r>
+        <w:rPr>
+          <w:b/>
+        </w:rPr>
+        <w:t>index.js</w:t>
+      </w:r>
+      <w:r>
+        <w:t xml:space="preserve"> y lo ejecute</w:t>
+      </w:r>
+    </w:p>
+    <w:p>
+      <w:pPr>
+        <w:rPr>
+          <w:u w:val="single"/>
+        </w:rPr>
+      </w:pPr>
+      <w:r>
+        <w:rPr>
+          <w:noProof/>
+          <w:lang w:eastAsia="es-MX"/>
+        </w:rPr>
+        <w:drawing>
+          <wp:inline distT="0" distB="0" distL="0" distR="0" wp14:anchorId="0AB0FBF9" wp14:editId="3E05F5FE">
+            <wp:extent cx="2057400" cy="590550"/>
+            <wp:effectExtent l="0" t="0" r="0" b="0"/>
+            <wp:docPr id="48" name="Imagen 48"/>
+            <wp:cNvGraphicFramePr>
+              <a:graphicFrameLocks xmlns:a="http://schemas.openxmlformats.org/drawingml/2006/main" noChangeAspect="1"/>
+            </wp:cNvGraphicFramePr>
+            <a:graphic xmlns:a="http://schemas.openxmlformats.org/drawingml/2006/main">
+              <a:graphicData uri="http://schemas.openxmlformats.org/drawingml/2006/picture">
+                <pic:pic xmlns:pic="http://schemas.openxmlformats.org/drawingml/2006/picture">
+                  <pic:nvPicPr>
+                    <pic:cNvPr id="1" name=""/>
+                    <pic:cNvPicPr/>
+                  </pic:nvPicPr>
+                  <pic:blipFill>
+                    <a:blip r:embed="rId48"/>
+                    <a:stretch>
+                      <a:fillRect/>
+                    </a:stretch>
+                  </pic:blipFill>
+                  <pic:spPr>
+                    <a:xfrm>
+                      <a:off x="0" y="0"/>
+                      <a:ext cx="2057400" cy="590550"/>
+                    </a:xfrm>
+                    <a:prstGeom prst="rect">
+                      <a:avLst/>
+                    </a:prstGeom>
+                  </pic:spPr>
+                </pic:pic>
+              </a:graphicData>
+            </a:graphic>
+          </wp:inline>
+        </w:drawing>
+      </w:r>
+    </w:p>
+    <w:p>
+      <w:pPr>
+        <w:pStyle w:val="Prrafodelista"/>
+        <w:numPr>
+          <w:ilvl w:val="0"/>
+          <w:numId w:val="2"/>
+        </w:numPr>
+        <w:rPr>
+          <w:u w:val="single"/>
+        </w:rPr>
+      </w:pPr>
+      <w:r>
+        <w:t xml:space="preserve">Ejecutamos el comando con </w:t>
+      </w:r>
+      <w:proofErr w:type="spellStart"/>
+      <w:r>
+        <w:rPr>
+          <w:b/>
+        </w:rPr>
+        <w:t>npm</w:t>
+      </w:r>
+      <w:proofErr w:type="spellEnd"/>
+      <w:r>
+        <w:rPr>
+          <w:b/>
+        </w:rPr>
+        <w:t xml:space="preserve"> </w:t>
+      </w:r>
+      <w:proofErr w:type="spellStart"/>
+      <w:r>
+        <w:rPr>
+          <w:b/>
+        </w:rPr>
+        <w:t>run</w:t>
+      </w:r>
+      <w:proofErr w:type="spellEnd"/>
+      <w:r>
+        <w:rPr>
+          <w:b/>
+        </w:rPr>
+        <w:t xml:space="preserve"> </w:t>
+      </w:r>
+      <w:proofErr w:type="spellStart"/>
+      <w:r>
+        <w:rPr>
+          <w:b/>
+        </w:rPr>
+        <w:t>dev</w:t>
+      </w:r>
+      <w:proofErr w:type="spellEnd"/>
+    </w:p>
+    <w:p>
+      <w:pPr>
+        <w:rPr>
+          <w:u w:val="single"/>
+        </w:rPr>
+      </w:pPr>
+      <w:r>
+        <w:rPr>
+          <w:noProof/>
+          <w:lang w:eastAsia="es-MX"/>
+        </w:rPr>
+        <w:drawing>
+          <wp:inline distT="0" distB="0" distL="0" distR="0" wp14:anchorId="486B3FF1" wp14:editId="15C2901F">
+            <wp:extent cx="5572125" cy="1476375"/>
+            <wp:effectExtent l="0" t="0" r="9525" b="9525"/>
+            <wp:docPr id="50" name="Imagen 50"/>
+            <wp:cNvGraphicFramePr>
+              <a:graphicFrameLocks xmlns:a="http://schemas.openxmlformats.org/drawingml/2006/main" noChangeAspect="1"/>
+            </wp:cNvGraphicFramePr>
+            <a:graphic xmlns:a="http://schemas.openxmlformats.org/drawingml/2006/main">
+              <a:graphicData uri="http://schemas.openxmlformats.org/drawingml/2006/picture">
+                <pic:pic xmlns:pic="http://schemas.openxmlformats.org/drawingml/2006/picture">
+                  <pic:nvPicPr>
+                    <pic:cNvPr id="1" name=""/>
+                    <pic:cNvPicPr/>
+                  </pic:nvPicPr>
+                  <pic:blipFill>
+                    <a:blip r:embed="rId49"/>
+                    <a:stretch>
+                      <a:fillRect/>
+                    </a:stretch>
+                  </pic:blipFill>
+                  <pic:spPr>
+                    <a:xfrm>
+                      <a:off x="0" y="0"/>
+                      <a:ext cx="5572125" cy="1476375"/>
+                    </a:xfrm>
+                    <a:prstGeom prst="rect">
+                      <a:avLst/>
+                    </a:prstGeom>
+                  </pic:spPr>
+                </pic:pic>
+              </a:graphicData>
+            </a:graphic>
+          </wp:inline>
+        </w:drawing>
+      </w:r>
+    </w:p>
+    <w:p>
+      <w:r>
+        <w:t xml:space="preserve">6.- Creamos un archivo index.js en la carpeta </w:t>
+      </w:r>
+      <w:proofErr w:type="spellStart"/>
+      <w:r>
+        <w:t>routes</w:t>
+      </w:r>
+      <w:proofErr w:type="spellEnd"/>
+      <w:r>
+        <w:t xml:space="preserve"> utilizado para almacenar todas las rutas principales de la aplicación</w:t>
+      </w:r>
+    </w:p>
+    <w:p>
+      <w:r>
+        <w:rPr>
+          <w:noProof/>
+          <w:lang w:eastAsia="es-MX"/>
+        </w:rPr>
+        <w:lastRenderedPageBreak/>
+        <w:drawing>
+          <wp:inline distT="0" distB="0" distL="0" distR="0" wp14:anchorId="6597263F" wp14:editId="6B528A31">
+            <wp:extent cx="3190875" cy="4524375"/>
+            <wp:effectExtent l="0" t="0" r="9525" b="9525"/>
+            <wp:docPr id="51" name="Imagen 51"/>
+            <wp:cNvGraphicFramePr>
+              <a:graphicFrameLocks xmlns:a="http://schemas.openxmlformats.org/drawingml/2006/main" noChangeAspect="1"/>
+            </wp:cNvGraphicFramePr>
+            <a:graphic xmlns:a="http://schemas.openxmlformats.org/drawingml/2006/main">
+              <a:graphicData uri="http://schemas.openxmlformats.org/drawingml/2006/picture">
+                <pic:pic xmlns:pic="http://schemas.openxmlformats.org/drawingml/2006/picture">
+                  <pic:nvPicPr>
+                    <pic:cNvPr id="1" name=""/>
+                    <pic:cNvPicPr/>
+                  </pic:nvPicPr>
+                  <pic:blipFill>
+                    <a:blip r:embed="rId50"/>
+                    <a:stretch>
+                      <a:fillRect/>
+                    </a:stretch>
+                  </pic:blipFill>
+                  <pic:spPr>
+                    <a:xfrm>
+                      <a:off x="0" y="0"/>
+                      <a:ext cx="3190875" cy="4524375"/>
+                    </a:xfrm>
+                    <a:prstGeom prst="rect">
+                      <a:avLst/>
+                    </a:prstGeom>
+                  </pic:spPr>
+                </pic:pic>
+              </a:graphicData>
+            </a:graphic>
+          </wp:inline>
+        </w:drawing>
+      </w:r>
+    </w:p>
+    <w:p>
+      <w:pPr>
+        <w:pStyle w:val="Prrafodelista"/>
+        <w:numPr>
+          <w:ilvl w:val="0"/>
+          <w:numId w:val="2"/>
+        </w:numPr>
+        <w:rPr>
+          <w:u w:val="single"/>
+        </w:rPr>
+      </w:pPr>
+      <w:r>
+        <w:t xml:space="preserve">Requerimos </w:t>
+      </w:r>
+      <w:proofErr w:type="spellStart"/>
+      <w:r>
+        <w:t>express</w:t>
+      </w:r>
+      <w:proofErr w:type="spellEnd"/>
+      <w:r>
+        <w:t xml:space="preserve">, lo inicializamos llamando su método </w:t>
+      </w:r>
+      <w:proofErr w:type="spellStart"/>
+      <w:r>
+        <w:t>Router</w:t>
+      </w:r>
+      <w:proofErr w:type="spellEnd"/>
+      <w:r>
+        <w:t xml:space="preserve"> y lo exportamos el modulo</w:t>
+      </w:r>
+    </w:p>
+    <w:p>
+      <w:pPr>
+        <w:rPr>
+          <w:u w:val="single"/>
+        </w:rPr>
+      </w:pPr>
+      <w:r>
+        <w:rPr>
+          <w:noProof/>
+          <w:lang w:eastAsia="es-MX"/>
+        </w:rPr>
+        <w:drawing>
+          <wp:inline distT="0" distB="0" distL="0" distR="0" wp14:anchorId="49856D33" wp14:editId="24CA6B13">
+            <wp:extent cx="3629025" cy="1666875"/>
+            <wp:effectExtent l="0" t="0" r="9525" b="9525"/>
+            <wp:docPr id="52" name="Imagen 52"/>
+            <wp:cNvGraphicFramePr>
+              <a:graphicFrameLocks xmlns:a="http://schemas.openxmlformats.org/drawingml/2006/main" noChangeAspect="1"/>
+            </wp:cNvGraphicFramePr>
+            <a:graphic xmlns:a="http://schemas.openxmlformats.org/drawingml/2006/main">
+              <a:graphicData uri="http://schemas.openxmlformats.org/drawingml/2006/picture">
+                <pic:pic xmlns:pic="http://schemas.openxmlformats.org/drawingml/2006/picture">
+                  <pic:nvPicPr>
+                    <pic:cNvPr id="1" name=""/>
+                    <pic:cNvPicPr/>
+                  </pic:nvPicPr>
+                  <pic:blipFill>
+                    <a:blip r:embed="rId51"/>
+                    <a:stretch>
+                      <a:fillRect/>
+                    </a:stretch>
+                  </pic:blipFill>
+                  <pic:spPr>
+                    <a:xfrm>
+                      <a:off x="0" y="0"/>
+                      <a:ext cx="3629025" cy="1666875"/>
+                    </a:xfrm>
+                    <a:prstGeom prst="rect">
+                      <a:avLst/>
+                    </a:prstGeom>
+                  </pic:spPr>
+                </pic:pic>
+              </a:graphicData>
+            </a:graphic>
+          </wp:inline>
+        </w:drawing>
+      </w:r>
+    </w:p>
+    <w:p>
+      <w:pPr>
+        <w:pStyle w:val="Prrafodelista"/>
+        <w:numPr>
+          <w:ilvl w:val="0"/>
+          <w:numId w:val="2"/>
+        </w:numPr>
+        <w:rPr>
+          <w:u w:val="single"/>
+        </w:rPr>
+      </w:pPr>
+      <w:r>
+        <w:t>Creamos una ruta de ejemplo ‘</w:t>
+      </w:r>
+      <w:proofErr w:type="spellStart"/>
+      <w:r>
+        <w:t>Hello</w:t>
+      </w:r>
+      <w:proofErr w:type="spellEnd"/>
+      <w:r>
+        <w:t xml:space="preserve"> </w:t>
+      </w:r>
+      <w:proofErr w:type="spellStart"/>
+      <w:r>
+        <w:t>World</w:t>
+      </w:r>
+      <w:proofErr w:type="spellEnd"/>
+      <w:r>
+        <w:t>’</w:t>
+      </w:r>
+    </w:p>
+    <w:p>
+      <w:pPr>
+        <w:rPr>
+          <w:u w:val="single"/>
+        </w:rPr>
+      </w:pPr>
+      <w:r>
+        <w:rPr>
+          <w:noProof/>
+          <w:lang w:eastAsia="es-MX"/>
+        </w:rPr>
+        <w:lastRenderedPageBreak/>
+        <w:drawing>
+          <wp:inline distT="0" distB="0" distL="0" distR="0" wp14:anchorId="34436B4A" wp14:editId="61C5AE8E">
+            <wp:extent cx="2790825" cy="2362200"/>
+            <wp:effectExtent l="0" t="0" r="9525" b="0"/>
+            <wp:docPr id="53" name="Imagen 53"/>
+            <wp:cNvGraphicFramePr>
+              <a:graphicFrameLocks xmlns:a="http://schemas.openxmlformats.org/drawingml/2006/main" noChangeAspect="1"/>
+            </wp:cNvGraphicFramePr>
+            <a:graphic xmlns:a="http://schemas.openxmlformats.org/drawingml/2006/main">
+              <a:graphicData uri="http://schemas.openxmlformats.org/drawingml/2006/picture">
+                <pic:pic xmlns:pic="http://schemas.openxmlformats.org/drawingml/2006/picture">
+                  <pic:nvPicPr>
+                    <pic:cNvPr id="1" name=""/>
+                    <pic:cNvPicPr/>
+                  </pic:nvPicPr>
+                  <pic:blipFill>
+                    <a:blip r:embed="rId52"/>
+                    <a:stretch>
+                      <a:fillRect/>
+                    </a:stretch>
+                  </pic:blipFill>
+                  <pic:spPr>
+                    <a:xfrm>
+                      <a:off x="0" y="0"/>
+                      <a:ext cx="2790825" cy="2362200"/>
+                    </a:xfrm>
+                    <a:prstGeom prst="rect">
+                      <a:avLst/>
+                    </a:prstGeom>
+                  </pic:spPr>
+                </pic:pic>
+              </a:graphicData>
+            </a:graphic>
+          </wp:inline>
+        </w:drawing>
+      </w:r>
+    </w:p>
+    <w:p>
+      <w:pPr>
+        <w:pStyle w:val="Prrafodelista"/>
+        <w:numPr>
+          <w:ilvl w:val="0"/>
+          <w:numId w:val="2"/>
+        </w:numPr>
+        <w:rPr>
+          <w:u w:val="single"/>
+        </w:rPr>
+      </w:pPr>
+      <w:r>
+        <w:t>Hacemos uso de la ruta definida en el archivo index.js de la ruta principal con el método use</w:t>
+      </w:r>
+    </w:p>
+    <w:p>
+      <w:pPr>
+        <w:rPr>
+          <w:u w:val="single"/>
+        </w:rPr>
+      </w:pPr>
+      <w:r>
+        <w:rPr>
+          <w:noProof/>
+          <w:lang w:eastAsia="es-MX"/>
+        </w:rPr>
+        <w:drawing>
+          <wp:inline distT="0" distB="0" distL="0" distR="0" wp14:anchorId="46D5A445" wp14:editId="162959FE">
+            <wp:extent cx="3105150" cy="628650"/>
+            <wp:effectExtent l="0" t="0" r="0" b="0"/>
+            <wp:docPr id="54" name="Imagen 54"/>
+            <wp:cNvGraphicFramePr>
+              <a:graphicFrameLocks xmlns:a="http://schemas.openxmlformats.org/drawingml/2006/main" noChangeAspect="1"/>
+            </wp:cNvGraphicFramePr>
+            <a:graphic xmlns:a="http://schemas.openxmlformats.org/drawingml/2006/main">
+              <a:graphicData uri="http://schemas.openxmlformats.org/drawingml/2006/picture">
+                <pic:pic xmlns:pic="http://schemas.openxmlformats.org/drawingml/2006/picture">
+                  <pic:nvPicPr>
+                    <pic:cNvPr id="1" name=""/>
+                    <pic:cNvPicPr/>
+                  </pic:nvPicPr>
+                  <pic:blipFill>
+                    <a:blip r:embed="rId53"/>
+                    <a:stretch>
+                      <a:fillRect/>
+                    </a:stretch>
+                  </pic:blipFill>
+                  <pic:spPr>
+                    <a:xfrm>
+                      <a:off x="0" y="0"/>
+                      <a:ext cx="3105150" cy="628650"/>
+                    </a:xfrm>
+                    <a:prstGeom prst="rect">
+                      <a:avLst/>
+                    </a:prstGeom>
+                  </pic:spPr>
+                </pic:pic>
+              </a:graphicData>
+            </a:graphic>
+          </wp:inline>
+        </w:drawing>
+      </w:r>
+    </w:p>
+    <w:p>
+      <w:r>
+        <w:t xml:space="preserve">7.- Iniciamos a hacer uso del motor de plantillas </w:t>
+      </w:r>
+      <w:proofErr w:type="spellStart"/>
+      <w:r>
+        <w:rPr>
+          <w:b/>
+        </w:rPr>
+        <w:t>express-handlebars</w:t>
+      </w:r>
+      <w:proofErr w:type="spellEnd"/>
+    </w:p>
+    <w:p>
+      <w:pPr>
+        <w:pStyle w:val="Prrafodelista"/>
+        <w:numPr>
+          <w:ilvl w:val="0"/>
+          <w:numId w:val="2"/>
+        </w:numPr>
+      </w:pPr>
+      <w:r>
+        <w:t xml:space="preserve">Requerimos el modulo </w:t>
+      </w:r>
+      <w:proofErr w:type="spellStart"/>
+      <w:r>
+        <w:t>express-handlebars</w:t>
+      </w:r>
+      <w:proofErr w:type="spellEnd"/>
+      <w:r>
+        <w:t xml:space="preserve"> en el archivo index.js principal</w:t>
+      </w:r>
+    </w:p>
+    <w:p>
+      <w:pPr>
+        <w:rPr>
+          <w:u w:val="single"/>
+        </w:rPr>
+      </w:pPr>
+      <w:r>
+        <w:rPr>
+          <w:noProof/>
+          <w:lang w:eastAsia="es-MX"/>
+        </w:rPr>
+        <w:drawing>
+          <wp:inline distT="0" distB="0" distL="0" distR="0" wp14:anchorId="73E18EE9" wp14:editId="78863429">
+            <wp:extent cx="3228975" cy="762000"/>
+            <wp:effectExtent l="0" t="0" r="9525" b="0"/>
+            <wp:docPr id="55" name="Imagen 55"/>
+            <wp:cNvGraphicFramePr>
+              <a:graphicFrameLocks xmlns:a="http://schemas.openxmlformats.org/drawingml/2006/main" noChangeAspect="1"/>
+            </wp:cNvGraphicFramePr>
+            <a:graphic xmlns:a="http://schemas.openxmlformats.org/drawingml/2006/main">
+              <a:graphicData uri="http://schemas.openxmlformats.org/drawingml/2006/picture">
+                <pic:pic xmlns:pic="http://schemas.openxmlformats.org/drawingml/2006/picture">
+                  <pic:nvPicPr>
+                    <pic:cNvPr id="1" name=""/>
+                    <pic:cNvPicPr/>
+                  </pic:nvPicPr>
+                  <pic:blipFill>
+                    <a:blip r:embed="rId54"/>
+                    <a:stretch>
+                      <a:fillRect/>
+                    </a:stretch>
+                  </pic:blipFill>
+                  <pic:spPr>
+                    <a:xfrm>
+                      <a:off x="0" y="0"/>
+                      <a:ext cx="3228975" cy="762000"/>
+                    </a:xfrm>
+                    <a:prstGeom prst="rect">
+                      <a:avLst/>
+                    </a:prstGeom>
+                  </pic:spPr>
+                </pic:pic>
+              </a:graphicData>
+            </a:graphic>
+          </wp:inline>
+        </w:drawing>
+      </w:r>
+    </w:p>
+    <w:p>
+      <w:pPr>
+        <w:pStyle w:val="Prrafodelista"/>
+        <w:numPr>
+          <w:ilvl w:val="0"/>
+          <w:numId w:val="2"/>
+        </w:numPr>
+        <w:rPr>
+          <w:sz w:val="24"/>
+          <w:u w:val="single"/>
+        </w:rPr>
+      </w:pPr>
+      <w:r>
+        <w:rPr>
+          <w:sz w:val="24"/>
+        </w:rPr>
+        <w:t xml:space="preserve">Configurar el </w:t>
+      </w:r>
+      <w:proofErr w:type="spellStart"/>
+      <w:r>
+        <w:rPr>
+          <w:sz w:val="24"/>
+        </w:rPr>
+        <w:t>renderizador</w:t>
+      </w:r>
+      <w:proofErr w:type="spellEnd"/>
+      <w:r>
+        <w:rPr>
+          <w:sz w:val="24"/>
+        </w:rPr>
+        <w:t xml:space="preserve"> de vistas en la aplicación</w:t>
+      </w:r>
+    </w:p>
+    <w:p>
+      <w:pPr>
+        <w:pStyle w:val="Prrafodelista"/>
+        <w:numPr>
+          <w:ilvl w:val="1"/>
+          <w:numId w:val="2"/>
+        </w:numPr>
+        <w:rPr>
+          <w:sz w:val="24"/>
+          <w:u w:val="single"/>
+        </w:rPr>
+      </w:pPr>
+      <w:r>
+        <w:rPr>
+          <w:sz w:val="24"/>
+        </w:rPr>
+        <w:t>Requerimos el módulo PATH</w:t>
+      </w:r>
+    </w:p>
+    <w:p>
+      <w:pPr>
+        <w:rPr>
+          <w:sz w:val="24"/>
+          <w:u w:val="single"/>
+        </w:rPr>
+      </w:pPr>
+      <w:r>
+        <w:rPr>
+          <w:noProof/>
+          <w:lang w:eastAsia="es-MX"/>
+        </w:rPr>
+        <w:drawing>
+          <wp:inline distT="0" distB="0" distL="0" distR="0" wp14:anchorId="2451C03C" wp14:editId="4C44EF8A">
+            <wp:extent cx="2990850" cy="685800"/>
+            <wp:effectExtent l="0" t="0" r="0" b="0"/>
+            <wp:docPr id="56" name="Imagen 56"/>
+            <wp:cNvGraphicFramePr>
+              <a:graphicFrameLocks xmlns:a="http://schemas.openxmlformats.org/drawingml/2006/main" noChangeAspect="1"/>
+            </wp:cNvGraphicFramePr>
+            <a:graphic xmlns:a="http://schemas.openxmlformats.org/drawingml/2006/main">
+              <a:graphicData uri="http://schemas.openxmlformats.org/drawingml/2006/picture">
+                <pic:pic xmlns:pic="http://schemas.openxmlformats.org/drawingml/2006/picture">
+                  <pic:nvPicPr>
+                    <pic:cNvPr id="1" name=""/>
+                    <pic:cNvPicPr/>
+                  </pic:nvPicPr>
+                  <pic:blipFill>
+                    <a:blip r:embed="rId55"/>
+                    <a:stretch>
+                      <a:fillRect/>
+                    </a:stretch>
+                  </pic:blipFill>
+                  <pic:spPr>
+                    <a:xfrm>
+                      <a:off x="0" y="0"/>
+                      <a:ext cx="2990850" cy="685800"/>
+                    </a:xfrm>
+                    <a:prstGeom prst="rect">
+                      <a:avLst/>
+                    </a:prstGeom>
+                  </pic:spPr>
+                </pic:pic>
+              </a:graphicData>
+            </a:graphic>
+          </wp:inline>
+        </w:drawing>
+      </w:r>
+    </w:p>
+    <w:p>
+      <w:pPr>
+        <w:pStyle w:val="Prrafodelista"/>
+        <w:numPr>
+          <w:ilvl w:val="0"/>
+          <w:numId w:val="2"/>
+        </w:numPr>
+        <w:rPr>
+          <w:sz w:val="24"/>
+          <w:u w:val="single"/>
+        </w:rPr>
+      </w:pPr>
+      <w:r>
+        <w:rPr>
+          <w:sz w:val="24"/>
+        </w:rPr>
+        <w:t>Le mandamos un objeto con todas las definiciones que utilizaremos</w:t>
+      </w:r>
+    </w:p>
+    <w:p>
+      <w:pPr>
+        <w:pStyle w:val="Prrafodelista"/>
+        <w:numPr>
+          <w:ilvl w:val="1"/>
+          <w:numId w:val="2"/>
+        </w:numPr>
+        <w:rPr>
+          <w:sz w:val="24"/>
+          <w:u w:val="single"/>
+        </w:rPr>
+      </w:pPr>
+      <w:proofErr w:type="spellStart"/>
+      <w:r>
+        <w:rPr>
+          <w:sz w:val="24"/>
+        </w:rPr>
+        <w:t>Defaultlayout</w:t>
+      </w:r>
+      <w:proofErr w:type="spellEnd"/>
+      <w:r>
+        <w:rPr>
+          <w:sz w:val="24"/>
+        </w:rPr>
+        <w:t xml:space="preserve">: Es la plantilla principal de </w:t>
+      </w:r>
+      <w:proofErr w:type="spellStart"/>
+      <w:r>
+        <w:rPr>
+          <w:sz w:val="24"/>
+        </w:rPr>
+        <w:t>handlebars</w:t>
+      </w:r>
+      <w:proofErr w:type="spellEnd"/>
+    </w:p>
+    <w:p>
+      <w:pPr>
+        <w:pStyle w:val="Prrafodelista"/>
+        <w:numPr>
+          <w:ilvl w:val="1"/>
+          <w:numId w:val="2"/>
+        </w:numPr>
+        <w:rPr>
+          <w:sz w:val="24"/>
+          <w:u w:val="single"/>
+        </w:rPr>
+      </w:pPr>
+      <w:proofErr w:type="spellStart"/>
+      <w:r>
+        <w:rPr>
+          <w:sz w:val="24"/>
+        </w:rPr>
+        <w:t>layoutsDir</w:t>
+      </w:r>
+      <w:proofErr w:type="spellEnd"/>
+      <w:r>
+        <w:rPr>
+          <w:sz w:val="24"/>
+        </w:rPr>
+        <w:t xml:space="preserve">: Ruta de donde tomará los </w:t>
+      </w:r>
+      <w:proofErr w:type="spellStart"/>
+      <w:r>
+        <w:rPr>
+          <w:sz w:val="24"/>
+        </w:rPr>
+        <w:t>layouts</w:t>
+      </w:r>
+      <w:proofErr w:type="spellEnd"/>
+      <w:r>
+        <w:rPr>
+          <w:sz w:val="24"/>
+        </w:rPr>
+        <w:t xml:space="preserve"> vistas</w:t>
+      </w:r>
+    </w:p>
+    <w:p>
+      <w:pPr>
+        <w:pStyle w:val="Prrafodelista"/>
+        <w:numPr>
+          <w:ilvl w:val="1"/>
+          <w:numId w:val="2"/>
+        </w:numPr>
+        <w:rPr>
+          <w:sz w:val="24"/>
+          <w:u w:val="single"/>
+        </w:rPr>
+      </w:pPr>
+      <w:proofErr w:type="spellStart"/>
+      <w:r>
+        <w:rPr>
+          <w:sz w:val="24"/>
+        </w:rPr>
+        <w:t>partialsDir</w:t>
+      </w:r>
+      <w:proofErr w:type="spellEnd"/>
+      <w:r>
+        <w:rPr>
+          <w:sz w:val="24"/>
+        </w:rPr>
+        <w:t xml:space="preserve">: Ruta de donde tomara los </w:t>
+      </w:r>
+      <w:proofErr w:type="spellStart"/>
+      <w:r>
+        <w:rPr>
+          <w:sz w:val="24"/>
+        </w:rPr>
+        <w:t>partials</w:t>
+      </w:r>
+      <w:proofErr w:type="spellEnd"/>
+      <w:r>
+        <w:rPr>
+          <w:sz w:val="24"/>
+        </w:rPr>
+        <w:t xml:space="preserve">, es la parte que debe estar en todas las vistas, </w:t>
+      </w:r>
+      <w:proofErr w:type="spellStart"/>
+      <w:r>
+        <w:rPr>
+          <w:sz w:val="24"/>
+        </w:rPr>
+        <w:t>navbar</w:t>
+      </w:r>
+      <w:proofErr w:type="spellEnd"/>
+      <w:r>
+        <w:rPr>
+          <w:sz w:val="24"/>
+        </w:rPr>
+        <w:t xml:space="preserve">, </w:t>
+      </w:r>
+      <w:proofErr w:type="spellStart"/>
+      <w:r>
+        <w:rPr>
+          <w:sz w:val="24"/>
+        </w:rPr>
+        <w:t>footer</w:t>
+      </w:r>
+      <w:proofErr w:type="spellEnd"/>
+      <w:r>
+        <w:rPr>
+          <w:sz w:val="24"/>
+        </w:rPr>
+        <w:t xml:space="preserve">, </w:t>
+      </w:r>
+      <w:proofErr w:type="spellStart"/>
+      <w:r>
+        <w:rPr>
+          <w:sz w:val="24"/>
+        </w:rPr>
+        <w:t>header</w:t>
+      </w:r>
+      <w:proofErr w:type="spellEnd"/>
+      <w:r>
+        <w:rPr>
+          <w:sz w:val="24"/>
+        </w:rPr>
+        <w:t>, etc.</w:t>
+      </w:r>
+    </w:p>
+    <w:p>
+      <w:pPr>
+        <w:pStyle w:val="Prrafodelista"/>
+        <w:numPr>
+          <w:ilvl w:val="1"/>
+          <w:numId w:val="2"/>
+        </w:numPr>
+        <w:rPr>
+          <w:sz w:val="24"/>
+          <w:u w:val="single"/>
+        </w:rPr>
+      </w:pPr>
+      <w:proofErr w:type="spellStart"/>
+      <w:r>
+        <w:rPr>
+          <w:sz w:val="24"/>
+        </w:rPr>
+        <w:t>Extname</w:t>
+      </w:r>
+      <w:proofErr w:type="spellEnd"/>
+      <w:r>
+        <w:rPr>
+          <w:sz w:val="24"/>
+        </w:rPr>
+        <w:t xml:space="preserve">: extensión que tendrán nuestros archivos </w:t>
+      </w:r>
+      <w:proofErr w:type="spellStart"/>
+      <w:r>
+        <w:rPr>
+          <w:sz w:val="24"/>
+        </w:rPr>
+        <w:t>handlebars</w:t>
+      </w:r>
+      <w:proofErr w:type="spellEnd"/>
+    </w:p>
+    <w:p>
+      <w:pPr>
+        <w:pStyle w:val="Prrafodelista"/>
+        <w:numPr>
+          <w:ilvl w:val="1"/>
+          <w:numId w:val="2"/>
+        </w:numPr>
+        <w:rPr>
+          <w:sz w:val="24"/>
+          <w:u w:val="single"/>
+        </w:rPr>
+      </w:pPr>
+      <w:proofErr w:type="spellStart"/>
+      <w:r>
+        <w:rPr>
+          <w:sz w:val="24"/>
+        </w:rPr>
+        <w:t>Helpers</w:t>
+      </w:r>
+      <w:proofErr w:type="spellEnd"/>
+      <w:r>
+        <w:rPr>
+          <w:sz w:val="24"/>
+        </w:rPr>
+        <w:t xml:space="preserve">: ruta de donde tomará los </w:t>
+      </w:r>
+      <w:proofErr w:type="spellStart"/>
+      <w:r>
+        <w:rPr>
+          <w:sz w:val="24"/>
+        </w:rPr>
+        <w:t>helpers</w:t>
+      </w:r>
+      <w:proofErr w:type="spellEnd"/>
+      <w:r>
+        <w:rPr>
+          <w:sz w:val="24"/>
+        </w:rPr>
+        <w:t xml:space="preserve"> para mostrar las vistas</w:t>
+      </w:r>
+    </w:p>
+    <w:p>
+      <w:pPr>
+        <w:rPr>
+          <w:sz w:val="24"/>
+          <w:u w:val="single"/>
+        </w:rPr>
+      </w:pPr>
+      <w:r>
+        <w:rPr>
+          <w:noProof/>
+          <w:lang w:eastAsia="es-MX"/>
+        </w:rPr>
+        <w:lastRenderedPageBreak/>
+        <w:drawing>
+          <wp:inline distT="0" distB="0" distL="0" distR="0" wp14:anchorId="5FDDC7BA" wp14:editId="7F0AFA92">
+            <wp:extent cx="4114800" cy="1619250"/>
+            <wp:effectExtent l="0" t="0" r="0" b="0"/>
+            <wp:docPr id="57" name="Imagen 57"/>
+            <wp:cNvGraphicFramePr>
+              <a:graphicFrameLocks xmlns:a="http://schemas.openxmlformats.org/drawingml/2006/main" noChangeAspect="1"/>
+            </wp:cNvGraphicFramePr>
+            <a:graphic xmlns:a="http://schemas.openxmlformats.org/drawingml/2006/main">
+              <a:graphicData uri="http://schemas.openxmlformats.org/drawingml/2006/picture">
+                <pic:pic xmlns:pic="http://schemas.openxmlformats.org/drawingml/2006/picture">
+                  <pic:nvPicPr>
+                    <pic:cNvPr id="1" name=""/>
+                    <pic:cNvPicPr/>
+                  </pic:nvPicPr>
+                  <pic:blipFill>
+                    <a:blip r:embed="rId56"/>
+                    <a:stretch>
+                      <a:fillRect/>
+                    </a:stretch>
+                  </pic:blipFill>
+                  <pic:spPr>
+                    <a:xfrm>
+                      <a:off x="0" y="0"/>
+                      <a:ext cx="4114800" cy="1619250"/>
+                    </a:xfrm>
+                    <a:prstGeom prst="rect">
+                      <a:avLst/>
+                    </a:prstGeom>
+                  </pic:spPr>
+                </pic:pic>
+              </a:graphicData>
+            </a:graphic>
+          </wp:inline>
+        </w:drawing>
+      </w:r>
+    </w:p>
+    <w:p>
+      <w:pPr>
+        <w:pStyle w:val="Prrafodelista"/>
+        <w:numPr>
+          <w:ilvl w:val="0"/>
+          <w:numId w:val="2"/>
+        </w:numPr>
+        <w:rPr>
+          <w:sz w:val="24"/>
+          <w:u w:val="single"/>
+        </w:rPr>
+      </w:pPr>
+      <w:r>
+        <w:rPr>
+          <w:sz w:val="24"/>
+        </w:rPr>
+        <w:t xml:space="preserve">Le indicamos al </w:t>
+      </w:r>
+      <w:proofErr w:type="spellStart"/>
+      <w:r>
+        <w:rPr>
+          <w:sz w:val="24"/>
+        </w:rPr>
+        <w:t>appServer</w:t>
+      </w:r>
+      <w:proofErr w:type="spellEnd"/>
+      <w:r>
+        <w:rPr>
+          <w:sz w:val="24"/>
+        </w:rPr>
+        <w:t xml:space="preserve"> que </w:t>
+      </w:r>
+      <w:proofErr w:type="spellStart"/>
+      <w:r>
+        <w:rPr>
+          <w:sz w:val="24"/>
+        </w:rPr>
+        <w:t>renderizador</w:t>
+      </w:r>
+      <w:proofErr w:type="spellEnd"/>
+      <w:r>
+        <w:rPr>
+          <w:sz w:val="24"/>
+        </w:rPr>
+        <w:t xml:space="preserve"> va a utilizar</w:t>
+      </w:r>
+    </w:p>
+    <w:p>
+      <w:pPr>
+        <w:rPr>
+          <w:sz w:val="24"/>
+          <w:u w:val="single"/>
+        </w:rPr>
+      </w:pPr>
+      <w:r>
+        <w:rPr>
+          <w:noProof/>
+          <w:lang w:eastAsia="es-MX"/>
+        </w:rPr>
+        <w:drawing>
+          <wp:inline distT="0" distB="0" distL="0" distR="0" wp14:anchorId="3672BDDD" wp14:editId="465F385B">
+            <wp:extent cx="2724150" cy="476250"/>
+            <wp:effectExtent l="0" t="0" r="0" b="0"/>
+            <wp:docPr id="58" name="Imagen 58"/>
+            <wp:cNvGraphicFramePr>
+              <a:graphicFrameLocks xmlns:a="http://schemas.openxmlformats.org/drawingml/2006/main" noChangeAspect="1"/>
+            </wp:cNvGraphicFramePr>
+            <a:graphic xmlns:a="http://schemas.openxmlformats.org/drawingml/2006/main">
+              <a:graphicData uri="http://schemas.openxmlformats.org/drawingml/2006/picture">
+                <pic:pic xmlns:pic="http://schemas.openxmlformats.org/drawingml/2006/picture">
+                  <pic:nvPicPr>
+                    <pic:cNvPr id="1" name=""/>
+                    <pic:cNvPicPr/>
+                  </pic:nvPicPr>
+                  <pic:blipFill>
+                    <a:blip r:embed="rId57"/>
+                    <a:stretch>
+                      <a:fillRect/>
+                    </a:stretch>
+                  </pic:blipFill>
+                  <pic:spPr>
+                    <a:xfrm>
+                      <a:off x="0" y="0"/>
+                      <a:ext cx="2724150" cy="476250"/>
+                    </a:xfrm>
+                    <a:prstGeom prst="rect">
+                      <a:avLst/>
+                    </a:prstGeom>
+                  </pic:spPr>
+                </pic:pic>
+              </a:graphicData>
+            </a:graphic>
+          </wp:inline>
+        </w:drawing>
+      </w:r>
+    </w:p>
+    <w:p>
+      <w:pPr>
+        <w:rPr>
+          <w:sz w:val="24"/>
+          <w:u w:val="single"/>
+        </w:rPr>
+      </w:pPr>
+    </w:p>
+    <w:p>
+      <w:pPr>
+        <w:rPr>
+          <w:sz w:val="24"/>
+        </w:rPr>
+      </w:pPr>
+      <w:r>
+        <w:rPr>
+          <w:sz w:val="24"/>
+        </w:rPr>
+        <w:t xml:space="preserve">8.- Agregamos un </w:t>
+      </w:r>
+      <w:proofErr w:type="spellStart"/>
+      <w:r>
+        <w:rPr>
+          <w:sz w:val="24"/>
+        </w:rPr>
+        <w:t>midleware</w:t>
+      </w:r>
+      <w:proofErr w:type="spellEnd"/>
+      <w:r>
+        <w:rPr>
+          <w:sz w:val="24"/>
+        </w:rPr>
+        <w:t xml:space="preserve"> más </w:t>
+      </w:r>
+      <w:proofErr w:type="spellStart"/>
+      <w:r>
+        <w:rPr>
+          <w:b/>
+          <w:sz w:val="24"/>
+        </w:rPr>
+        <w:t>express.urlencoded</w:t>
+      </w:r>
+      <w:proofErr w:type="spellEnd"/>
+      <w:r>
+        <w:rPr>
+          <w:sz w:val="24"/>
+        </w:rPr>
+        <w:t xml:space="preserve"> para poder aceptar desde los formularios los datos que envían los usuarios desde el </w:t>
+      </w:r>
+      <w:proofErr w:type="spellStart"/>
+      <w:r>
+        <w:rPr>
+          <w:sz w:val="24"/>
+        </w:rPr>
+        <w:t>app</w:t>
+      </w:r>
+      <w:proofErr w:type="spellEnd"/>
+      <w:r>
+        <w:rPr>
+          <w:sz w:val="24"/>
+        </w:rPr>
+        <w:t xml:space="preserve"> cliente, también añadimos para aceptar JSON</w:t>
+      </w:r>
+    </w:p>
+    <w:p>
+      <w:pPr>
+        <w:pStyle w:val="Prrafodelista"/>
+        <w:numPr>
+          <w:ilvl w:val="0"/>
+          <w:numId w:val="2"/>
+        </w:numPr>
+        <w:rPr>
+          <w:sz w:val="24"/>
+        </w:rPr>
+      </w:pPr>
+      <w:r>
+        <w:rPr>
+          <w:sz w:val="24"/>
+        </w:rPr>
+        <w:t xml:space="preserve">Añadimos el </w:t>
+      </w:r>
+      <w:proofErr w:type="spellStart"/>
+      <w:r>
+        <w:rPr>
+          <w:sz w:val="24"/>
+        </w:rPr>
+        <w:t>midleware</w:t>
+      </w:r>
+      <w:proofErr w:type="spellEnd"/>
+      <w:r>
+        <w:rPr>
+          <w:sz w:val="24"/>
+        </w:rPr>
+        <w:t xml:space="preserve"> </w:t>
+      </w:r>
+      <w:proofErr w:type="spellStart"/>
+      <w:r>
+        <w:rPr>
+          <w:b/>
+          <w:sz w:val="24"/>
+        </w:rPr>
+        <w:t>express.urlencoded</w:t>
+      </w:r>
+      <w:proofErr w:type="spellEnd"/>
+    </w:p>
+    <w:p>
+      <w:pPr>
+        <w:rPr>
+          <w:sz w:val="24"/>
+        </w:rPr>
+      </w:pPr>
+      <w:r>
+        <w:rPr>
+          <w:noProof/>
+          <w:lang w:eastAsia="es-MX"/>
+        </w:rPr>
+        <w:drawing>
+          <wp:inline distT="0" distB="0" distL="0" distR="0" wp14:anchorId="781ABC0A" wp14:editId="3BB81AFD">
+            <wp:extent cx="3800475" cy="752475"/>
+            <wp:effectExtent l="0" t="0" r="9525" b="9525"/>
+            <wp:docPr id="59" name="Imagen 59"/>
+            <wp:cNvGraphicFramePr>
+              <a:graphicFrameLocks xmlns:a="http://schemas.openxmlformats.org/drawingml/2006/main" noChangeAspect="1"/>
+            </wp:cNvGraphicFramePr>
+            <a:graphic xmlns:a="http://schemas.openxmlformats.org/drawingml/2006/main">
+              <a:graphicData uri="http://schemas.openxmlformats.org/drawingml/2006/picture">
+                <pic:pic xmlns:pic="http://schemas.openxmlformats.org/drawingml/2006/picture">
+                  <pic:nvPicPr>
+                    <pic:cNvPr id="1" name=""/>
+                    <pic:cNvPicPr/>
+                  </pic:nvPicPr>
+                  <pic:blipFill>
+                    <a:blip r:embed="rId58"/>
+                    <a:stretch>
+                      <a:fillRect/>
+                    </a:stretch>
+                  </pic:blipFill>
+                  <pic:spPr>
+                    <a:xfrm>
+                      <a:off x="0" y="0"/>
+                      <a:ext cx="3800475" cy="752475"/>
+                    </a:xfrm>
+                    <a:prstGeom prst="rect">
+                      <a:avLst/>
+                    </a:prstGeom>
+                  </pic:spPr>
+                </pic:pic>
+              </a:graphicData>
+            </a:graphic>
+          </wp:inline>
+        </w:drawing>
+      </w:r>
+    </w:p>
+    <w:p>
+      <w:pPr>
+        <w:rPr>
+          <w:sz w:val="24"/>
+        </w:rPr>
+      </w:pPr>
+    </w:p>
+    <w:p>
+      <w:pPr>
+        <w:pStyle w:val="Prrafodelista"/>
+        <w:numPr>
+          <w:ilvl w:val="0"/>
+          <w:numId w:val="2"/>
+        </w:numPr>
+        <w:rPr>
+          <w:sz w:val="24"/>
+        </w:rPr>
+      </w:pPr>
+      <w:r>
+        <w:rPr>
+          <w:sz w:val="24"/>
+        </w:rPr>
+        <w:t xml:space="preserve">Añadimos el </w:t>
+      </w:r>
+      <w:proofErr w:type="spellStart"/>
+      <w:r>
+        <w:rPr>
+          <w:sz w:val="24"/>
+        </w:rPr>
+        <w:t>midleware</w:t>
+      </w:r>
+      <w:proofErr w:type="spellEnd"/>
+      <w:r>
+        <w:rPr>
+          <w:sz w:val="24"/>
+        </w:rPr>
+        <w:t xml:space="preserve"> </w:t>
+      </w:r>
+      <w:proofErr w:type="spellStart"/>
+      <w:r>
+        <w:rPr>
+          <w:b/>
+          <w:sz w:val="24"/>
+        </w:rPr>
+        <w:t>json</w:t>
+      </w:r>
+      <w:proofErr w:type="spellEnd"/>
+    </w:p>
+    <w:p>
+      <w:pPr>
+        <w:rPr>
+          <w:u w:val="single"/>
+        </w:rPr>
+      </w:pPr>
+      <w:r>
+        <w:rPr>
+          <w:noProof/>
+          <w:lang w:eastAsia="es-MX"/>
+        </w:rPr>
+        <w:drawing>
+          <wp:inline distT="0" distB="0" distL="0" distR="0" wp14:anchorId="3BEB9CA1" wp14:editId="0FCF5772">
+            <wp:extent cx="3629025" cy="857250"/>
+            <wp:effectExtent l="0" t="0" r="9525" b="0"/>
+            <wp:docPr id="60" name="Imagen 60"/>
+            <wp:cNvGraphicFramePr>
+              <a:graphicFrameLocks xmlns:a="http://schemas.openxmlformats.org/drawingml/2006/main" noChangeAspect="1"/>
+            </wp:cNvGraphicFramePr>
+            <a:graphic xmlns:a="http://schemas.openxmlformats.org/drawingml/2006/main">
+              <a:graphicData uri="http://schemas.openxmlformats.org/drawingml/2006/picture">
+                <pic:pic xmlns:pic="http://schemas.openxmlformats.org/drawingml/2006/picture">
+                  <pic:nvPicPr>
+                    <pic:cNvPr id="1" name=""/>
+                    <pic:cNvPicPr/>
+                  </pic:nvPicPr>
+                  <pic:blipFill>
+                    <a:blip r:embed="rId59"/>
+                    <a:stretch>
+                      <a:fillRect/>
+                    </a:stretch>
+                  </pic:blipFill>
+                  <pic:spPr>
+                    <a:xfrm>
+                      <a:off x="0" y="0"/>
+                      <a:ext cx="3629025" cy="857250"/>
+                    </a:xfrm>
+                    <a:prstGeom prst="rect">
+                      <a:avLst/>
+                    </a:prstGeom>
+                  </pic:spPr>
+                </pic:pic>
+              </a:graphicData>
+            </a:graphic>
+          </wp:inline>
+        </w:drawing>
+      </w:r>
+    </w:p>
+    <w:p/>
+    <w:p/>
+    <w:p>
+      <w:r>
+        <w:t>9.- Añadimos a las variables globales una función que tomará los datos enviados por el usuario y una función para continuar con el flujo del código</w:t>
+      </w:r>
+    </w:p>
+    <w:p>
+      <w:r>
+        <w:rPr>
+          <w:noProof/>
+          <w:lang w:eastAsia="es-MX"/>
+        </w:rPr>
+        <w:lastRenderedPageBreak/>
+        <w:drawing>
+          <wp:inline distT="0" distB="0" distL="0" distR="0" wp14:anchorId="1FE53BFC" wp14:editId="4B32465A">
+            <wp:extent cx="3505200" cy="1057275"/>
+            <wp:effectExtent l="0" t="0" r="0" b="9525"/>
+            <wp:docPr id="40" name="Imagen 40"/>
+            <wp:cNvGraphicFramePr>
+              <a:graphicFrameLocks xmlns:a="http://schemas.openxmlformats.org/drawingml/2006/main" noChangeAspect="1"/>
+            </wp:cNvGraphicFramePr>
+            <a:graphic xmlns:a="http://schemas.openxmlformats.org/drawingml/2006/main">
+              <a:graphicData uri="http://schemas.openxmlformats.org/drawingml/2006/picture">
+                <pic:pic xmlns:pic="http://schemas.openxmlformats.org/drawingml/2006/picture">
+                  <pic:nvPicPr>
+                    <pic:cNvPr id="1" name=""/>
+                    <pic:cNvPicPr/>
+                  </pic:nvPicPr>
+                  <pic:blipFill>
+                    <a:blip r:embed="rId60"/>
+                    <a:stretch>
+                      <a:fillRect/>
+                    </a:stretch>
+                  </pic:blipFill>
+                  <pic:spPr>
+                    <a:xfrm>
+                      <a:off x="0" y="0"/>
+                      <a:ext cx="3505200" cy="1057275"/>
+                    </a:xfrm>
+                    <a:prstGeom prst="rect">
+                      <a:avLst/>
+                    </a:prstGeom>
+                  </pic:spPr>
+                </pic:pic>
+              </a:graphicData>
+            </a:graphic>
+          </wp:inline>
+        </w:drawing>
+      </w:r>
+    </w:p>
+    <w:p>
+      <w:pPr>
+        <w:rPr>
+          <w:b/>
+        </w:rPr>
+      </w:pPr>
+      <w:r>
+        <w:t xml:space="preserve">10.- Agregamos dos archivos al directorio </w:t>
+      </w:r>
+      <w:proofErr w:type="spellStart"/>
+      <w:r>
+        <w:t>routes</w:t>
+      </w:r>
+      <w:proofErr w:type="spellEnd"/>
+      <w:r>
+        <w:t xml:space="preserve"> </w:t>
+      </w:r>
+      <w:r>
+        <w:rPr>
+          <w:b/>
+        </w:rPr>
+        <w:t xml:space="preserve">authentication.js </w:t>
+      </w:r>
+      <w:r>
+        <w:t xml:space="preserve">y </w:t>
+      </w:r>
+      <w:r>
+        <w:rPr>
+          <w:b/>
+        </w:rPr>
+        <w:t>links.js</w:t>
+      </w:r>
+    </w:p>
+    <w:p>
+      <w:pPr>
+        <w:rPr>
+          <w:b/>
+        </w:rPr>
+      </w:pPr>
+      <w:r>
+        <w:rPr>
+          <w:noProof/>
+          <w:lang w:eastAsia="es-MX"/>
+        </w:rPr>
+        <w:drawing>
+          <wp:inline distT="0" distB="0" distL="0" distR="0" wp14:anchorId="009AA190" wp14:editId="5B1F4E72">
+            <wp:extent cx="1400175" cy="923925"/>
+            <wp:effectExtent l="0" t="0" r="9525" b="9525"/>
+            <wp:docPr id="42" name="Imagen 42"/>
+            <wp:cNvGraphicFramePr>
+              <a:graphicFrameLocks xmlns:a="http://schemas.openxmlformats.org/drawingml/2006/main" noChangeAspect="1"/>
+            </wp:cNvGraphicFramePr>
+            <a:graphic xmlns:a="http://schemas.openxmlformats.org/drawingml/2006/main">
+              <a:graphicData uri="http://schemas.openxmlformats.org/drawingml/2006/picture">
+                <pic:pic xmlns:pic="http://schemas.openxmlformats.org/drawingml/2006/picture">
+                  <pic:nvPicPr>
+                    <pic:cNvPr id="1" name=""/>
+                    <pic:cNvPicPr/>
+                  </pic:nvPicPr>
+                  <pic:blipFill>
+                    <a:blip r:embed="rId61"/>
+                    <a:stretch>
+                      <a:fillRect/>
+                    </a:stretch>
+                  </pic:blipFill>
+                  <pic:spPr>
+                    <a:xfrm>
+                      <a:off x="0" y="0"/>
+                      <a:ext cx="1400175" cy="923925"/>
+                    </a:xfrm>
+                    <a:prstGeom prst="rect">
+                      <a:avLst/>
+                    </a:prstGeom>
+                  </pic:spPr>
+                </pic:pic>
+              </a:graphicData>
+            </a:graphic>
+          </wp:inline>
+        </w:drawing>
+      </w:r>
+    </w:p>
+    <w:p>
+      <w:pPr>
+        <w:rPr>
+          <w:b/>
+        </w:rPr>
+      </w:pPr>
+      <w:r>
+        <w:t xml:space="preserve">11.- Importamos los archivos creados en el archivo principal </w:t>
+      </w:r>
+      <w:r>
+        <w:rPr>
+          <w:b/>
+        </w:rPr>
+        <w:t>index.js</w:t>
+      </w:r>
+    </w:p>
+    <w:p>
+      <w:r>
+        <w:rPr>
+          <w:noProof/>
+          <w:lang w:eastAsia="es-MX"/>
+        </w:rPr>
+        <w:drawing>
+          <wp:inline distT="0" distB="0" distL="0" distR="0" wp14:anchorId="35E0D090" wp14:editId="096C364F">
+            <wp:extent cx="3562350" cy="781050"/>
+            <wp:effectExtent l="0" t="0" r="0" b="0"/>
+            <wp:docPr id="46" name="Imagen 46"/>
+            <wp:cNvGraphicFramePr>
+              <a:graphicFrameLocks xmlns:a="http://schemas.openxmlformats.org/drawingml/2006/main" noChangeAspect="1"/>
+            </wp:cNvGraphicFramePr>
+            <a:graphic xmlns:a="http://schemas.openxmlformats.org/drawingml/2006/main">
+              <a:graphicData uri="http://schemas.openxmlformats.org/drawingml/2006/picture">
+                <pic:pic xmlns:pic="http://schemas.openxmlformats.org/drawingml/2006/picture">
+                  <pic:nvPicPr>
+                    <pic:cNvPr id="1" name=""/>
+                    <pic:cNvPicPr/>
+                  </pic:nvPicPr>
+                  <pic:blipFill>
+                    <a:blip r:embed="rId62"/>
+                    <a:stretch>
+                      <a:fillRect/>
+                    </a:stretch>
+                  </pic:blipFill>
+                  <pic:spPr>
+                    <a:xfrm>
+                      <a:off x="0" y="0"/>
+                      <a:ext cx="3562350" cy="781050"/>
+                    </a:xfrm>
+                    <a:prstGeom prst="rect">
+                      <a:avLst/>
+                    </a:prstGeom>
+                  </pic:spPr>
+                </pic:pic>
+              </a:graphicData>
+            </a:graphic>
+          </wp:inline>
+        </w:drawing>
+      </w:r>
+    </w:p>
+    <w:p>
+      <w:r>
+        <w:t>12.- Requerimos Express en cada uno de los archivos y los exportamos</w:t>
+      </w:r>
+    </w:p>
+    <w:p>
+      <w:r>
+        <w:rPr>
+          <w:noProof/>
+          <w:lang w:eastAsia="es-MX"/>
+        </w:rPr>
+        <w:drawing>
+          <wp:inline distT="0" distB="0" distL="0" distR="0" wp14:anchorId="629DD1C9" wp14:editId="0852A110">
+            <wp:extent cx="3228975" cy="1476375"/>
+            <wp:effectExtent l="0" t="0" r="9525" b="9525"/>
+            <wp:docPr id="49" name="Imagen 49"/>
+            <wp:cNvGraphicFramePr>
+              <a:graphicFrameLocks xmlns:a="http://schemas.openxmlformats.org/drawingml/2006/main" noChangeAspect="1"/>
+            </wp:cNvGraphicFramePr>
+            <a:graphic xmlns:a="http://schemas.openxmlformats.org/drawingml/2006/main">
+              <a:graphicData uri="http://schemas.openxmlformats.org/drawingml/2006/picture">
+                <pic:pic xmlns:pic="http://schemas.openxmlformats.org/drawingml/2006/picture">
+                  <pic:nvPicPr>
+                    <pic:cNvPr id="1" name=""/>
+                    <pic:cNvPicPr/>
+                  </pic:nvPicPr>
+                  <pic:blipFill>
+                    <a:blip r:embed="rId63"/>
+                    <a:stretch>
+                      <a:fillRect/>
+                    </a:stretch>
+                  </pic:blipFill>
+                  <pic:spPr>
+                    <a:xfrm>
+                      <a:off x="0" y="0"/>
+                      <a:ext cx="3228975" cy="1476375"/>
+                    </a:xfrm>
+                    <a:prstGeom prst="rect">
+                      <a:avLst/>
+                    </a:prstGeom>
+                  </pic:spPr>
+                </pic:pic>
+              </a:graphicData>
+            </a:graphic>
+          </wp:inline>
+        </w:drawing>
+      </w:r>
+    </w:p>
+    <w:p>
+      <w:r>
+        <w:rPr>
+          <w:noProof/>
+          <w:lang w:eastAsia="es-MX"/>
+        </w:rPr>
+        <w:drawing>
+          <wp:inline distT="0" distB="0" distL="0" distR="0" wp14:anchorId="54C2756C" wp14:editId="48F81FA5">
+            <wp:extent cx="3838575" cy="1247775"/>
+            <wp:effectExtent l="0" t="0" r="9525" b="9525"/>
+            <wp:docPr id="61" name="Imagen 61"/>
+            <wp:cNvGraphicFramePr>
+              <a:graphicFrameLocks xmlns:a="http://schemas.openxmlformats.org/drawingml/2006/main" noChangeAspect="1"/>
+            </wp:cNvGraphicFramePr>
+            <a:graphic xmlns:a="http://schemas.openxmlformats.org/drawingml/2006/main">
+              <a:graphicData uri="http://schemas.openxmlformats.org/drawingml/2006/picture">
+                <pic:pic xmlns:pic="http://schemas.openxmlformats.org/drawingml/2006/picture">
+                  <pic:nvPicPr>
+                    <pic:cNvPr id="1" name=""/>
+                    <pic:cNvPicPr/>
+                  </pic:nvPicPr>
+                  <pic:blipFill>
+                    <a:blip r:embed="rId64"/>
+                    <a:stretch>
+                      <a:fillRect/>
+                    </a:stretch>
+                  </pic:blipFill>
+                  <pic:spPr>
+                    <a:xfrm>
+                      <a:off x="0" y="0"/>
+                      <a:ext cx="3838575" cy="1247775"/>
+                    </a:xfrm>
+                    <a:prstGeom prst="rect">
+                      <a:avLst/>
+                    </a:prstGeom>
+                  </pic:spPr>
+                </pic:pic>
+              </a:graphicData>
+            </a:graphic>
+          </wp:inline>
+        </w:drawing>
+      </w:r>
+    </w:p>
+    <w:p>
+      <w:r>
+        <w:t xml:space="preserve">13.- </w:t>
+      </w:r>
+      <w:r>
+        <w:t xml:space="preserve">Le indicamos al server la carpeta </w:t>
+      </w:r>
+      <w:proofErr w:type="spellStart"/>
+      <w:r>
+        <w:t>public</w:t>
+      </w:r>
+      <w:proofErr w:type="spellEnd"/>
+      <w:r>
+        <w:t xml:space="preserve"> </w:t>
+      </w:r>
+    </w:p>
+    <w:p>
+      <w:r>
+        <w:rPr>
+          <w:noProof/>
+          <w:lang w:eastAsia="es-MX"/>
+        </w:rPr>
+        <w:drawing>
+          <wp:inline distT="0" distB="0" distL="0" distR="0" wp14:anchorId="65733006" wp14:editId="0E255BB2">
+            <wp:extent cx="4314825" cy="523875"/>
+            <wp:effectExtent l="0" t="0" r="9525" b="9525"/>
+            <wp:docPr id="62" name="Imagen 62"/>
+            <wp:cNvGraphicFramePr>
+              <a:graphicFrameLocks xmlns:a="http://schemas.openxmlformats.org/drawingml/2006/main" noChangeAspect="1"/>
+            </wp:cNvGraphicFramePr>
+            <a:graphic xmlns:a="http://schemas.openxmlformats.org/drawingml/2006/main">
+              <a:graphicData uri="http://schemas.openxmlformats.org/drawingml/2006/picture">
+                <pic:pic xmlns:pic="http://schemas.openxmlformats.org/drawingml/2006/picture">
+                  <pic:nvPicPr>
+                    <pic:cNvPr id="1" name=""/>
+                    <pic:cNvPicPr/>
+                  </pic:nvPicPr>
+                  <pic:blipFill>
+                    <a:blip r:embed="rId65"/>
+                    <a:stretch>
+                      <a:fillRect/>
+                    </a:stretch>
+                  </pic:blipFill>
+                  <pic:spPr>
+                    <a:xfrm>
+                      <a:off x="0" y="0"/>
+                      <a:ext cx="4314825" cy="523875"/>
+                    </a:xfrm>
+                    <a:prstGeom prst="rect">
+                      <a:avLst/>
+                    </a:prstGeom>
+                  </pic:spPr>
+                </pic:pic>
+              </a:graphicData>
+            </a:graphic>
+          </wp:inline>
+        </w:drawing>
+      </w:r>
+    </w:p>
+    <w:p>
       <w:bookmarkStart w:id="0" w:name="_GoBack"/>
       <w:bookmarkEnd w:id="0"/>
     </w:p>
@@ -1087,6 +4911,332 @@
     </w:sectPr>
   </w:body>
 </w:document>
+</file>
+
+<file path=word/numbering.xml><?xml version="1.0" encoding="utf-8"?>
+<w:numbering xmlns:wpc="http://schemas.microsoft.com/office/word/2010/wordprocessingCanvas" xmlns:mc="http://schemas.openxmlformats.org/markup-compatibility/2006" xmlns:o="urn:schemas-microsoft-com:office:office" xmlns:r="http://schemas.openxmlformats.org/officeDocument/2006/relationships" xmlns:m="http://schemas.openxmlformats.org/officeDocument/2006/math" xmlns:v="urn:schemas-microsoft-com:vml" xmlns:wp14="http://schemas.microsoft.com/office/word/2010/wordprocessingDrawing" xmlns:wp="http://schemas.openxmlformats.org/drawingml/2006/wordprocessingDrawing" xmlns:w10="urn:schemas-microsoft-com:office:word" xmlns:w="http://schemas.openxmlformats.org/wordprocessingml/2006/main" xmlns:w14="http://schemas.microsoft.com/office/word/2010/wordml" xmlns:w15="http://schemas.microsoft.com/office/word/2012/wordml" xmlns:wpg="http://schemas.microsoft.com/office/word/2010/wordprocessingGroup" xmlns:wpi="http://schemas.microsoft.com/office/word/2010/wordprocessingInk" xmlns:wne="http://schemas.microsoft.com/office/word/2006/wordml" xmlns:wps="http://schemas.microsoft.com/office/word/2010/wordprocessingShape" mc:Ignorable="w14 w15 wp14">
+  <w:abstractNum w:abstractNumId="0">
+    <w:nsid w:val="0EFF1158"/>
+    <w:multiLevelType w:val="hybridMultilevel"/>
+    <w:tmpl w:val="6312183E"/>
+    <w:lvl w:ilvl="0" w:tplc="080A000B">
+      <w:start w:val="1"/>
+      <w:numFmt w:val="bullet"/>
+      <w:lvlText w:val=""/>
+      <w:lvlJc w:val="left"/>
+      <w:pPr>
+        <w:ind w:left="720" w:hanging="360"/>
+      </w:pPr>
+      <w:rPr>
+        <w:rFonts w:ascii="Wingdings" w:hAnsi="Wingdings" w:hint="default"/>
+      </w:rPr>
+    </w:lvl>
+    <w:lvl w:ilvl="1" w:tplc="080A0003">
+      <w:start w:val="1"/>
+      <w:numFmt w:val="bullet"/>
+      <w:lvlText w:val="o"/>
+      <w:lvlJc w:val="left"/>
+      <w:pPr>
+        <w:ind w:left="1440" w:hanging="360"/>
+      </w:pPr>
+      <w:rPr>
+        <w:rFonts w:ascii="Courier New" w:hAnsi="Courier New" w:cs="Courier New" w:hint="default"/>
+      </w:rPr>
+    </w:lvl>
+    <w:lvl w:ilvl="2" w:tplc="080A0005" w:tentative="1">
+      <w:start w:val="1"/>
+      <w:numFmt w:val="bullet"/>
+      <w:lvlText w:val=""/>
+      <w:lvlJc w:val="left"/>
+      <w:pPr>
+        <w:ind w:left="2160" w:hanging="360"/>
+      </w:pPr>
+      <w:rPr>
+        <w:rFonts w:ascii="Wingdings" w:hAnsi="Wingdings" w:hint="default"/>
+      </w:rPr>
+    </w:lvl>
+    <w:lvl w:ilvl="3" w:tplc="080A0001" w:tentative="1">
+      <w:start w:val="1"/>
+      <w:numFmt w:val="bullet"/>
+      <w:lvlText w:val=""/>
+      <w:lvlJc w:val="left"/>
+      <w:pPr>
+        <w:ind w:left="2880" w:hanging="360"/>
+      </w:pPr>
+      <w:rPr>
+        <w:rFonts w:ascii="Symbol" w:hAnsi="Symbol" w:hint="default"/>
+      </w:rPr>
+    </w:lvl>
+    <w:lvl w:ilvl="4" w:tplc="080A0003" w:tentative="1">
+      <w:start w:val="1"/>
+      <w:numFmt w:val="bullet"/>
+      <w:lvlText w:val="o"/>
+      <w:lvlJc w:val="left"/>
+      <w:pPr>
+        <w:ind w:left="3600" w:hanging="360"/>
+      </w:pPr>
+      <w:rPr>
+        <w:rFonts w:ascii="Courier New" w:hAnsi="Courier New" w:cs="Courier New" w:hint="default"/>
+      </w:rPr>
+    </w:lvl>
+    <w:lvl w:ilvl="5" w:tplc="080A0005" w:tentative="1">
+      <w:start w:val="1"/>
+      <w:numFmt w:val="bullet"/>
+      <w:lvlText w:val=""/>
+      <w:lvlJc w:val="left"/>
+      <w:pPr>
+        <w:ind w:left="4320" w:hanging="360"/>
+      </w:pPr>
+      <w:rPr>
+        <w:rFonts w:ascii="Wingdings" w:hAnsi="Wingdings" w:hint="default"/>
+      </w:rPr>
+    </w:lvl>
+    <w:lvl w:ilvl="6" w:tplc="080A0001" w:tentative="1">
+      <w:start w:val="1"/>
+      <w:numFmt w:val="bullet"/>
+      <w:lvlText w:val=""/>
+      <w:lvlJc w:val="left"/>
+      <w:pPr>
+        <w:ind w:left="5040" w:hanging="360"/>
+      </w:pPr>
+      <w:rPr>
+        <w:rFonts w:ascii="Symbol" w:hAnsi="Symbol" w:hint="default"/>
+      </w:rPr>
+    </w:lvl>
+    <w:lvl w:ilvl="7" w:tplc="080A0003" w:tentative="1">
+      <w:start w:val="1"/>
+      <w:numFmt w:val="bullet"/>
+      <w:lvlText w:val="o"/>
+      <w:lvlJc w:val="left"/>
+      <w:pPr>
+        <w:ind w:left="5760" w:hanging="360"/>
+      </w:pPr>
+      <w:rPr>
+        <w:rFonts w:ascii="Courier New" w:hAnsi="Courier New" w:cs="Courier New" w:hint="default"/>
+      </w:rPr>
+    </w:lvl>
+    <w:lvl w:ilvl="8" w:tplc="080A0005" w:tentative="1">
+      <w:start w:val="1"/>
+      <w:numFmt w:val="bullet"/>
+      <w:lvlText w:val=""/>
+      <w:lvlJc w:val="left"/>
+      <w:pPr>
+        <w:ind w:left="6480" w:hanging="360"/>
+      </w:pPr>
+      <w:rPr>
+        <w:rFonts w:ascii="Wingdings" w:hAnsi="Wingdings" w:hint="default"/>
+      </w:rPr>
+    </w:lvl>
+  </w:abstractNum>
+  <w:abstractNum w:abstractNumId="1">
+    <w:nsid w:val="2B6D2F7C"/>
+    <w:multiLevelType w:val="hybridMultilevel"/>
+    <w:tmpl w:val="C94E5440"/>
+    <w:lvl w:ilvl="0" w:tplc="080A000B">
+      <w:start w:val="1"/>
+      <w:numFmt w:val="bullet"/>
+      <w:lvlText w:val=""/>
+      <w:lvlJc w:val="left"/>
+      <w:pPr>
+        <w:ind w:left="1428" w:hanging="360"/>
+      </w:pPr>
+      <w:rPr>
+        <w:rFonts w:ascii="Wingdings" w:hAnsi="Wingdings" w:hint="default"/>
+      </w:rPr>
+    </w:lvl>
+    <w:lvl w:ilvl="1" w:tplc="080A0003" w:tentative="1">
+      <w:start w:val="1"/>
+      <w:numFmt w:val="bullet"/>
+      <w:lvlText w:val="o"/>
+      <w:lvlJc w:val="left"/>
+      <w:pPr>
+        <w:ind w:left="2148" w:hanging="360"/>
+      </w:pPr>
+      <w:rPr>
+        <w:rFonts w:ascii="Courier New" w:hAnsi="Courier New" w:cs="Courier New" w:hint="default"/>
+      </w:rPr>
+    </w:lvl>
+    <w:lvl w:ilvl="2" w:tplc="080A0005" w:tentative="1">
+      <w:start w:val="1"/>
+      <w:numFmt w:val="bullet"/>
+      <w:lvlText w:val=""/>
+      <w:lvlJc w:val="left"/>
+      <w:pPr>
+        <w:ind w:left="2868" w:hanging="360"/>
+      </w:pPr>
+      <w:rPr>
+        <w:rFonts w:ascii="Wingdings" w:hAnsi="Wingdings" w:hint="default"/>
+      </w:rPr>
+    </w:lvl>
+    <w:lvl w:ilvl="3" w:tplc="080A0001" w:tentative="1">
+      <w:start w:val="1"/>
+      <w:numFmt w:val="bullet"/>
+      <w:lvlText w:val=""/>
+      <w:lvlJc w:val="left"/>
+      <w:pPr>
+        <w:ind w:left="3588" w:hanging="360"/>
+      </w:pPr>
+      <w:rPr>
+        <w:rFonts w:ascii="Symbol" w:hAnsi="Symbol" w:hint="default"/>
+      </w:rPr>
+    </w:lvl>
+    <w:lvl w:ilvl="4" w:tplc="080A0003" w:tentative="1">
+      <w:start w:val="1"/>
+      <w:numFmt w:val="bullet"/>
+      <w:lvlText w:val="o"/>
+      <w:lvlJc w:val="left"/>
+      <w:pPr>
+        <w:ind w:left="4308" w:hanging="360"/>
+      </w:pPr>
+      <w:rPr>
+        <w:rFonts w:ascii="Courier New" w:hAnsi="Courier New" w:cs="Courier New" w:hint="default"/>
+      </w:rPr>
+    </w:lvl>
+    <w:lvl w:ilvl="5" w:tplc="080A0005" w:tentative="1">
+      <w:start w:val="1"/>
+      <w:numFmt w:val="bullet"/>
+      <w:lvlText w:val=""/>
+      <w:lvlJc w:val="left"/>
+      <w:pPr>
+        <w:ind w:left="5028" w:hanging="360"/>
+      </w:pPr>
+      <w:rPr>
+        <w:rFonts w:ascii="Wingdings" w:hAnsi="Wingdings" w:hint="default"/>
+      </w:rPr>
+    </w:lvl>
+    <w:lvl w:ilvl="6" w:tplc="080A0001" w:tentative="1">
+      <w:start w:val="1"/>
+      <w:numFmt w:val="bullet"/>
+      <w:lvlText w:val=""/>
+      <w:lvlJc w:val="left"/>
+      <w:pPr>
+        <w:ind w:left="5748" w:hanging="360"/>
+      </w:pPr>
+      <w:rPr>
+        <w:rFonts w:ascii="Symbol" w:hAnsi="Symbol" w:hint="default"/>
+      </w:rPr>
+    </w:lvl>
+    <w:lvl w:ilvl="7" w:tplc="080A0003" w:tentative="1">
+      <w:start w:val="1"/>
+      <w:numFmt w:val="bullet"/>
+      <w:lvlText w:val="o"/>
+      <w:lvlJc w:val="left"/>
+      <w:pPr>
+        <w:ind w:left="6468" w:hanging="360"/>
+      </w:pPr>
+      <w:rPr>
+        <w:rFonts w:ascii="Courier New" w:hAnsi="Courier New" w:cs="Courier New" w:hint="default"/>
+      </w:rPr>
+    </w:lvl>
+    <w:lvl w:ilvl="8" w:tplc="080A0005" w:tentative="1">
+      <w:start w:val="1"/>
+      <w:numFmt w:val="bullet"/>
+      <w:lvlText w:val=""/>
+      <w:lvlJc w:val="left"/>
+      <w:pPr>
+        <w:ind w:left="7188" w:hanging="360"/>
+      </w:pPr>
+      <w:rPr>
+        <w:rFonts w:ascii="Wingdings" w:hAnsi="Wingdings" w:hint="default"/>
+      </w:rPr>
+    </w:lvl>
+  </w:abstractNum>
+  <w:abstractNum w:abstractNumId="2">
+    <w:nsid w:val="4E01397E"/>
+    <w:multiLevelType w:val="hybridMultilevel"/>
+    <w:tmpl w:val="ACD017E0"/>
+    <w:lvl w:ilvl="0" w:tplc="080A000F">
+      <w:start w:val="1"/>
+      <w:numFmt w:val="decimal"/>
+      <w:lvlText w:val="%1."/>
+      <w:lvlJc w:val="left"/>
+      <w:pPr>
+        <w:ind w:left="720" w:hanging="360"/>
+      </w:pPr>
+    </w:lvl>
+    <w:lvl w:ilvl="1" w:tplc="080A0019" w:tentative="1">
+      <w:start w:val="1"/>
+      <w:numFmt w:val="lowerLetter"/>
+      <w:lvlText w:val="%2."/>
+      <w:lvlJc w:val="left"/>
+      <w:pPr>
+        <w:ind w:left="1440" w:hanging="360"/>
+      </w:pPr>
+    </w:lvl>
+    <w:lvl w:ilvl="2" w:tplc="080A001B" w:tentative="1">
+      <w:start w:val="1"/>
+      <w:numFmt w:val="lowerRoman"/>
+      <w:lvlText w:val="%3."/>
+      <w:lvlJc w:val="right"/>
+      <w:pPr>
+        <w:ind w:left="2160" w:hanging="180"/>
+      </w:pPr>
+    </w:lvl>
+    <w:lvl w:ilvl="3" w:tplc="080A000F" w:tentative="1">
+      <w:start w:val="1"/>
+      <w:numFmt w:val="decimal"/>
+      <w:lvlText w:val="%4."/>
+      <w:lvlJc w:val="left"/>
+      <w:pPr>
+        <w:ind w:left="2880" w:hanging="360"/>
+      </w:pPr>
+    </w:lvl>
+    <w:lvl w:ilvl="4" w:tplc="080A0019" w:tentative="1">
+      <w:start w:val="1"/>
+      <w:numFmt w:val="lowerLetter"/>
+      <w:lvlText w:val="%5."/>
+      <w:lvlJc w:val="left"/>
+      <w:pPr>
+        <w:ind w:left="3600" w:hanging="360"/>
+      </w:pPr>
+    </w:lvl>
+    <w:lvl w:ilvl="5" w:tplc="080A001B" w:tentative="1">
+      <w:start w:val="1"/>
+      <w:numFmt w:val="lowerRoman"/>
+      <w:lvlText w:val="%6."/>
+      <w:lvlJc w:val="right"/>
+      <w:pPr>
+        <w:ind w:left="4320" w:hanging="180"/>
+      </w:pPr>
+    </w:lvl>
+    <w:lvl w:ilvl="6" w:tplc="080A000F" w:tentative="1">
+      <w:start w:val="1"/>
+      <w:numFmt w:val="decimal"/>
+      <w:lvlText w:val="%7."/>
+      <w:lvlJc w:val="left"/>
+      <w:pPr>
+        <w:ind w:left="5040" w:hanging="360"/>
+      </w:pPr>
+    </w:lvl>
+    <w:lvl w:ilvl="7" w:tplc="080A0019" w:tentative="1">
+      <w:start w:val="1"/>
+      <w:numFmt w:val="lowerLetter"/>
+      <w:lvlText w:val="%8."/>
+      <w:lvlJc w:val="left"/>
+      <w:pPr>
+        <w:ind w:left="5760" w:hanging="360"/>
+      </w:pPr>
+    </w:lvl>
+    <w:lvl w:ilvl="8" w:tplc="080A001B" w:tentative="1">
+      <w:start w:val="1"/>
+      <w:numFmt w:val="lowerRoman"/>
+      <w:lvlText w:val="%9."/>
+      <w:lvlJc w:val="right"/>
+      <w:pPr>
+        <w:ind w:left="6480" w:hanging="180"/>
+      </w:pPr>
+    </w:lvl>
+  </w:abstractNum>
+  <w:num w:numId="1">
+    <w:abstractNumId w:val="1"/>
+  </w:num>
+  <w:num w:numId="2">
+    <w:abstractNumId w:val="0"/>
+  </w:num>
+  <w:num w:numId="3">
+    <w:abstractNumId w:val="2"/>
+  </w:num>
+</w:numbering>
 </file>
 
 <file path=word/styles.xml><?xml version="1.0" encoding="utf-8"?>
@@ -1510,6 +5660,17 @@
     <w:semiHidden/>
     <w:unhideWhenUsed/>
   </w:style>
+  <w:style w:type="paragraph" w:styleId="Prrafodelista">
+    <w:name w:val="List Paragraph"/>
+    <w:basedOn w:val="Normal"/>
+    <w:uiPriority w:val="34"/>
+    <w:qFormat/>
+    <w:rsid w:val="00FF05AB"/>
+    <w:pPr>
+      <w:ind w:left="720"/>
+      <w:contextualSpacing/>
+    </w:pPr>
+  </w:style>
 </w:styles>
 </file>
 

</xml_diff>

<commit_message>
Estableciendo conexion a base de datos ExpressCrudProyect
</commit_message>
<xml_diff>
--- a/Practicas/repaso.docx
+++ b/Practicas/repaso.docx
@@ -4884,6 +4884,319 @@
                     <a:xfrm>
                       <a:off x="0" y="0"/>
                       <a:ext cx="4314825" cy="523875"/>
+                    </a:xfrm>
+                    <a:prstGeom prst="rect">
+                      <a:avLst/>
+                    </a:prstGeom>
+                  </pic:spPr>
+                </pic:pic>
+              </a:graphicData>
+            </a:graphic>
+          </wp:inline>
+        </w:drawing>
+      </w:r>
+    </w:p>
+    <w:p>
+      <w:r>
+        <w:t>14.- Generamos los scripts para crear los objetos de la Base de Datos</w:t>
+      </w:r>
+    </w:p>
+    <w:p>
+      <w:r>
+        <w:rPr>
+          <w:noProof/>
+          <w:lang w:eastAsia="es-MX"/>
+        </w:rPr>
+        <w:lastRenderedPageBreak/>
+        <w:drawing>
+          <wp:inline distT="0" distB="0" distL="0" distR="0" wp14:anchorId="3A423FB8" wp14:editId="594F5B16">
+            <wp:extent cx="5612130" cy="3634740"/>
+            <wp:effectExtent l="0" t="0" r="7620" b="3810"/>
+            <wp:docPr id="32" name="Imagen 32"/>
+            <wp:cNvGraphicFramePr>
+              <a:graphicFrameLocks xmlns:a="http://schemas.openxmlformats.org/drawingml/2006/main" noChangeAspect="1"/>
+            </wp:cNvGraphicFramePr>
+            <a:graphic xmlns:a="http://schemas.openxmlformats.org/drawingml/2006/main">
+              <a:graphicData uri="http://schemas.openxmlformats.org/drawingml/2006/picture">
+                <pic:pic xmlns:pic="http://schemas.openxmlformats.org/drawingml/2006/picture">
+                  <pic:nvPicPr>
+                    <pic:cNvPr id="1" name=""/>
+                    <pic:cNvPicPr/>
+                  </pic:nvPicPr>
+                  <pic:blipFill>
+                    <a:blip r:embed="rId66"/>
+                    <a:stretch>
+                      <a:fillRect/>
+                    </a:stretch>
+                  </pic:blipFill>
+                  <pic:spPr>
+                    <a:xfrm>
+                      <a:off x="0" y="0"/>
+                      <a:ext cx="5612130" cy="3634740"/>
+                    </a:xfrm>
+                    <a:prstGeom prst="rect">
+                      <a:avLst/>
+                    </a:prstGeom>
+                  </pic:spPr>
+                </pic:pic>
+              </a:graphicData>
+            </a:graphic>
+          </wp:inline>
+        </w:drawing>
+      </w:r>
+    </w:p>
+    <w:p>
+      <w:r>
+        <w:t xml:space="preserve">15.- Iniciamos con la configuración de la conexión a la Base de Datos desde </w:t>
+      </w:r>
+      <w:proofErr w:type="spellStart"/>
+      <w:r>
+        <w:t>Node</w:t>
+      </w:r>
+      <w:proofErr w:type="spellEnd"/>
+    </w:p>
+    <w:p>
+      <w:pPr>
+        <w:pStyle w:val="Prrafodelista"/>
+        <w:numPr>
+          <w:ilvl w:val="0"/>
+          <w:numId w:val="2"/>
+        </w:numPr>
+      </w:pPr>
+      <w:r>
+        <w:t xml:space="preserve">Requerimos el modulo </w:t>
+      </w:r>
+      <w:proofErr w:type="spellStart"/>
+      <w:r>
+        <w:t>mysql</w:t>
+      </w:r>
+      <w:proofErr w:type="spellEnd"/>
+      <w:r>
+        <w:t xml:space="preserve"> en el archivo database.js</w:t>
+      </w:r>
+    </w:p>
+    <w:p>
+      <w:r>
+        <w:rPr>
+          <w:noProof/>
+          <w:lang w:eastAsia="es-MX"/>
+        </w:rPr>
+        <w:drawing>
+          <wp:inline distT="0" distB="0" distL="0" distR="0" wp14:anchorId="5D851088" wp14:editId="0E98C4E5">
+            <wp:extent cx="3971925" cy="2571750"/>
+            <wp:effectExtent l="0" t="0" r="9525" b="0"/>
+            <wp:docPr id="63" name="Imagen 63"/>
+            <wp:cNvGraphicFramePr>
+              <a:graphicFrameLocks xmlns:a="http://schemas.openxmlformats.org/drawingml/2006/main" noChangeAspect="1"/>
+            </wp:cNvGraphicFramePr>
+            <a:graphic xmlns:a="http://schemas.openxmlformats.org/drawingml/2006/main">
+              <a:graphicData uri="http://schemas.openxmlformats.org/drawingml/2006/picture">
+                <pic:pic xmlns:pic="http://schemas.openxmlformats.org/drawingml/2006/picture">
+                  <pic:nvPicPr>
+                    <pic:cNvPr id="1" name=""/>
+                    <pic:cNvPicPr/>
+                  </pic:nvPicPr>
+                  <pic:blipFill>
+                    <a:blip r:embed="rId67"/>
+                    <a:stretch>
+                      <a:fillRect/>
+                    </a:stretch>
+                  </pic:blipFill>
+                  <pic:spPr>
+                    <a:xfrm>
+                      <a:off x="0" y="0"/>
+                      <a:ext cx="3971925" cy="2571750"/>
+                    </a:xfrm>
+                    <a:prstGeom prst="rect">
+                      <a:avLst/>
+                    </a:prstGeom>
+                  </pic:spPr>
+                </pic:pic>
+              </a:graphicData>
+            </a:graphic>
+          </wp:inline>
+        </w:drawing>
+      </w:r>
+    </w:p>
+    <w:p>
+      <w:pPr>
+        <w:pStyle w:val="Prrafodelista"/>
+        <w:numPr>
+          <w:ilvl w:val="0"/>
+          <w:numId w:val="2"/>
+        </w:numPr>
+      </w:pPr>
+      <w:r>
+        <w:t>Agregamos al archivo keys.js los datos de conexión en un objeto</w:t>
+      </w:r>
+    </w:p>
+    <w:p>
+      <w:r>
+        <w:rPr>
+          <w:noProof/>
+          <w:lang w:eastAsia="es-MX"/>
+        </w:rPr>
+        <w:lastRenderedPageBreak/>
+        <w:drawing>
+          <wp:inline distT="0" distB="0" distL="0" distR="0" wp14:anchorId="7E271F42" wp14:editId="6610B5E4">
+            <wp:extent cx="3009900" cy="2533650"/>
+            <wp:effectExtent l="0" t="0" r="0" b="0"/>
+            <wp:docPr id="64" name="Imagen 64"/>
+            <wp:cNvGraphicFramePr>
+              <a:graphicFrameLocks xmlns:a="http://schemas.openxmlformats.org/drawingml/2006/main" noChangeAspect="1"/>
+            </wp:cNvGraphicFramePr>
+            <a:graphic xmlns:a="http://schemas.openxmlformats.org/drawingml/2006/main">
+              <a:graphicData uri="http://schemas.openxmlformats.org/drawingml/2006/picture">
+                <pic:pic xmlns:pic="http://schemas.openxmlformats.org/drawingml/2006/picture">
+                  <pic:nvPicPr>
+                    <pic:cNvPr id="1" name=""/>
+                    <pic:cNvPicPr/>
+                  </pic:nvPicPr>
+                  <pic:blipFill>
+                    <a:blip r:embed="rId68"/>
+                    <a:stretch>
+                      <a:fillRect/>
+                    </a:stretch>
+                  </pic:blipFill>
+                  <pic:spPr>
+                    <a:xfrm>
+                      <a:off x="0" y="0"/>
+                      <a:ext cx="3009900" cy="2533650"/>
+                    </a:xfrm>
+                    <a:prstGeom prst="rect">
+                      <a:avLst/>
+                    </a:prstGeom>
+                  </pic:spPr>
+                </pic:pic>
+              </a:graphicData>
+            </a:graphic>
+          </wp:inline>
+        </w:drawing>
+      </w:r>
+    </w:p>
+    <w:p>
+      <w:pPr>
+        <w:pStyle w:val="Prrafodelista"/>
+        <w:numPr>
+          <w:ilvl w:val="0"/>
+          <w:numId w:val="2"/>
+        </w:numPr>
+      </w:pPr>
+      <w:r>
+        <w:t>Requerimos el objeto en el archivo database.js</w:t>
+      </w:r>
+    </w:p>
+    <w:p>
+      <w:r>
+        <w:rPr>
+          <w:noProof/>
+          <w:lang w:eastAsia="es-MX"/>
+        </w:rPr>
+        <w:drawing>
+          <wp:inline distT="0" distB="0" distL="0" distR="0" wp14:anchorId="67976648" wp14:editId="54F208EB">
+            <wp:extent cx="3657600" cy="1514475"/>
+            <wp:effectExtent l="0" t="0" r="0" b="9525"/>
+            <wp:docPr id="65" name="Imagen 65"/>
+            <wp:cNvGraphicFramePr>
+              <a:graphicFrameLocks xmlns:a="http://schemas.openxmlformats.org/drawingml/2006/main" noChangeAspect="1"/>
+            </wp:cNvGraphicFramePr>
+            <a:graphic xmlns:a="http://schemas.openxmlformats.org/drawingml/2006/main">
+              <a:graphicData uri="http://schemas.openxmlformats.org/drawingml/2006/picture">
+                <pic:pic xmlns:pic="http://schemas.openxmlformats.org/drawingml/2006/picture">
+                  <pic:nvPicPr>
+                    <pic:cNvPr id="1" name=""/>
+                    <pic:cNvPicPr/>
+                  </pic:nvPicPr>
+                  <pic:blipFill>
+                    <a:blip r:embed="rId69"/>
+                    <a:stretch>
+                      <a:fillRect/>
+                    </a:stretch>
+                  </pic:blipFill>
+                  <pic:spPr>
+                    <a:xfrm>
+                      <a:off x="0" y="0"/>
+                      <a:ext cx="3657600" cy="1514475"/>
+                    </a:xfrm>
+                    <a:prstGeom prst="rect">
+                      <a:avLst/>
+                    </a:prstGeom>
+                  </pic:spPr>
+                </pic:pic>
+              </a:graphicData>
+            </a:graphic>
+          </wp:inline>
+        </w:drawing>
+      </w:r>
+    </w:p>
+    <w:p>
+      <w:pPr>
+        <w:pStyle w:val="Prrafodelista"/>
+        <w:numPr>
+          <w:ilvl w:val="0"/>
+          <w:numId w:val="2"/>
+        </w:numPr>
+      </w:pPr>
+      <w:r>
+        <w:t xml:space="preserve">Generamos la conexión a la </w:t>
+      </w:r>
+      <w:proofErr w:type="spellStart"/>
+      <w:r>
+        <w:t>bd</w:t>
+      </w:r>
+      <w:proofErr w:type="spellEnd"/>
+      <w:r>
+        <w:t xml:space="preserve"> con el método de </w:t>
+      </w:r>
+      <w:proofErr w:type="spellStart"/>
+      <w:r>
+        <w:t>mysql</w:t>
+      </w:r>
+      <w:proofErr w:type="spellEnd"/>
+      <w:r>
+        <w:t xml:space="preserve"> </w:t>
+      </w:r>
+      <w:proofErr w:type="spellStart"/>
+      <w:r>
+        <w:t>createpool</w:t>
+      </w:r>
+      <w:proofErr w:type="spellEnd"/>
+      <w:r>
+        <w:t xml:space="preserve"> y creamos una función asíncrona para validar que se generó la conexión</w:t>
+      </w:r>
+    </w:p>
+    <w:p>
+      <w:r>
+        <w:rPr>
+          <w:noProof/>
+          <w:lang w:eastAsia="es-MX"/>
+        </w:rPr>
+        <w:lastRenderedPageBreak/>
+        <w:drawing>
+          <wp:inline distT="0" distB="0" distL="0" distR="0" wp14:anchorId="6D54B653" wp14:editId="607DB28A">
+            <wp:extent cx="5612130" cy="4642485"/>
+            <wp:effectExtent l="0" t="0" r="7620" b="5715"/>
+            <wp:docPr id="67" name="Imagen 67"/>
+            <wp:cNvGraphicFramePr>
+              <a:graphicFrameLocks xmlns:a="http://schemas.openxmlformats.org/drawingml/2006/main" noChangeAspect="1"/>
+            </wp:cNvGraphicFramePr>
+            <a:graphic xmlns:a="http://schemas.openxmlformats.org/drawingml/2006/main">
+              <a:graphicData uri="http://schemas.openxmlformats.org/drawingml/2006/picture">
+                <pic:pic xmlns:pic="http://schemas.openxmlformats.org/drawingml/2006/picture">
+                  <pic:nvPicPr>
+                    <pic:cNvPr id="1" name=""/>
+                    <pic:cNvPicPr/>
+                  </pic:nvPicPr>
+                  <pic:blipFill>
+                    <a:blip r:embed="rId70"/>
+                    <a:stretch>
+                      <a:fillRect/>
+                    </a:stretch>
+                  </pic:blipFill>
+                  <pic:spPr>
+                    <a:xfrm>
+                      <a:off x="0" y="0"/>
+                      <a:ext cx="5612130" cy="4642485"/>
                     </a:xfrm>
                     <a:prstGeom prst="rect">
                       <a:avLst/>
@@ -4918,7 +5231,7 @@
   <w:abstractNum w:abstractNumId="0">
     <w:nsid w:val="0EFF1158"/>
     <w:multiLevelType w:val="hybridMultilevel"/>
-    <w:tmpl w:val="6312183E"/>
+    <w:tmpl w:val="C898F6F6"/>
     <w:lvl w:ilvl="0" w:tplc="080A000B">
       <w:start w:val="1"/>
       <w:numFmt w:val="bullet"/>

</xml_diff>